<commit_message>
:zap:Add language scores+Paper PDF
</commit_message>
<xml_diff>
--- a/CV/英文.docx
+++ b/CV/英文.docx
@@ -9,6 +9,551 @@
           <w:rFonts w:ascii="微软雅黑" w:eastAsia="微软雅黑" w:hAnsi="微软雅黑"/>
         </w:rPr>
       </w:pPr>
+      <w:r>
+        <w:rPr>
+          <w:rFonts w:ascii="微软雅黑" w:eastAsia="微软雅黑" w:hAnsi="微软雅黑"/>
+          <w:noProof/>
+        </w:rPr>
+        <mc:AlternateContent>
+          <mc:Choice Requires="wps">
+            <w:drawing>
+              <wp:anchor distT="0" distB="0" distL="114300" distR="114300" simplePos="0" relativeHeight="251886592" behindDoc="0" locked="0" layoutInCell="1" allowOverlap="1" wp14:anchorId="358C5DC5" wp14:editId="335FCCD6">
+                <wp:simplePos x="0" y="0"/>
+                <wp:positionH relativeFrom="margin">
+                  <wp:posOffset>2181225</wp:posOffset>
+                </wp:positionH>
+                <wp:positionV relativeFrom="paragraph">
+                  <wp:posOffset>8562975</wp:posOffset>
+                </wp:positionV>
+                <wp:extent cx="4649470" cy="1466850"/>
+                <wp:effectExtent l="0" t="0" r="0" b="0"/>
+                <wp:wrapNone/>
+                <wp:docPr id="48" name="文本框 24"/>
+                <wp:cNvGraphicFramePr/>
+                <a:graphic xmlns:a="http://schemas.openxmlformats.org/drawingml/2006/main">
+                  <a:graphicData uri="http://schemas.microsoft.com/office/word/2010/wordprocessingShape">
+                    <wps:wsp>
+                      <wps:cNvSpPr txBox="1"/>
+                      <wps:spPr>
+                        <a:xfrm>
+                          <a:off x="0" y="0"/>
+                          <a:ext cx="4649470" cy="1466850"/>
+                        </a:xfrm>
+                        <a:prstGeom prst="rect">
+                          <a:avLst/>
+                        </a:prstGeom>
+                        <a:solidFill>
+                          <a:schemeClr val="bg1"/>
+                        </a:solidFill>
+                        <a:ln w="6350">
+                          <a:noFill/>
+                        </a:ln>
+                        <a:effectLst/>
+                      </wps:spPr>
+                      <wps:style>
+                        <a:lnRef idx="0">
+                          <a:schemeClr val="accent1"/>
+                        </a:lnRef>
+                        <a:fillRef idx="0">
+                          <a:schemeClr val="accent1"/>
+                        </a:fillRef>
+                        <a:effectRef idx="0">
+                          <a:schemeClr val="accent1"/>
+                        </a:effectRef>
+                        <a:fontRef idx="minor">
+                          <a:schemeClr val="dk1"/>
+                        </a:fontRef>
+                      </wps:style>
+                      <wps:txbx>
+                        <w:txbxContent>
+                          <w:p>
+                            <w:pPr>
+                              <w:jc w:val="left"/>
+                              <w:rPr>
+                                <w:rFonts w:ascii="Times New Roman" w:hAnsi="Times New Roman" w:cs="Times New Roman"/>
+                                <w:b/>
+                                <w:bCs/>
+                              </w:rPr>
+                            </w:pPr>
+                            <w:r>
+                              <w:rPr>
+                                <w:rFonts w:ascii="Times New Roman" w:hAnsi="Times New Roman" w:cs="Times New Roman"/>
+                                <w:b/>
+                                <w:bCs/>
+                              </w:rPr>
+                              <w:t>Essay</w:t>
+                            </w:r>
+                            <w:r>
+                              <w:rPr>
+                                <w:rFonts w:ascii="Times New Roman" w:hAnsi="Times New Roman" w:cs="Times New Roman"/>
+                                <w:b/>
+                                <w:bCs/>
+                              </w:rPr>
+                              <w:t xml:space="preserve"> - </w:t>
+                            </w:r>
+                            <w:r>
+                              <w:rPr>
+                                <w:rFonts w:ascii="Times New Roman" w:hAnsi="Times New Roman" w:cs="Times New Roman"/>
+                                <w:b/>
+                                <w:bCs/>
+                              </w:rPr>
+                              <w:t>CNN text classification method based on simulated annealing method</w:t>
+                            </w:r>
+                          </w:p>
+                          <w:p>
+                            <w:pPr>
+                              <w:jc w:val="right"/>
+                              <w:rPr>
+                                <w:rFonts w:ascii="Times New Roman" w:hAnsi="Times New Roman" w:cs="Times New Roman"/>
+                                <w:b/>
+                                <w:bCs/>
+                              </w:rPr>
+                            </w:pPr>
+                            <w:r>
+                              <w:rPr>
+                                <w:rFonts w:ascii="Times New Roman" w:hAnsi="Times New Roman" w:cs="Times New Roman"/>
+                                <w:i/>
+                                <w:iCs/>
+                                <w:sz w:val="18"/>
+                                <w:szCs w:val="18"/>
+                                <w:u w:val="single"/>
+                              </w:rPr>
+                              <w:t>ACM - International Conference Proceeding Series (ISBN: 978-1-4503-8432-2)</w:t>
+                            </w:r>
+                          </w:p>
+                          <w:p>
+                            <w:pPr>
+                              <w:rPr>
+                                <w:rFonts w:ascii="Times New Roman" w:hAnsi="Times New Roman" w:cs="Times New Roman"/>
+                                <w:b/>
+                                <w:bCs/>
+                              </w:rPr>
+                            </w:pPr>
+                            <w:r>
+                              <w:rPr>
+                                <w:rFonts w:ascii="Times New Roman" w:hAnsi="Times New Roman" w:cs="Times New Roman"/>
+                                <w:b/>
+                                <w:bCs/>
+                              </w:rPr>
+                              <w:t>Essay</w:t>
+                            </w:r>
+                            <w:r>
+                              <w:rPr>
+                                <w:rFonts w:ascii="Times New Roman" w:hAnsi="Times New Roman" w:cs="Times New Roman"/>
+                                <w:b/>
+                                <w:bCs/>
+                              </w:rPr>
+                              <w:t xml:space="preserve"> - Mechanical gyroscope based one-rotor aircraft modification design</w:t>
+                            </w:r>
+                          </w:p>
+                          <w:p>
+                            <w:pPr>
+                              <w:snapToGrid w:val="0"/>
+                              <w:jc w:val="right"/>
+                              <w:rPr>
+                                <w:rFonts w:ascii="Times New Roman" w:hAnsi="Times New Roman" w:cs="Times New Roman"/>
+                                <w:i/>
+                                <w:iCs/>
+                                <w:sz w:val="18"/>
+                                <w:szCs w:val="18"/>
+                                <w:u w:val="single"/>
+                              </w:rPr>
+                            </w:pPr>
+                            <w:r>
+                              <w:rPr>
+                                <w:rFonts w:ascii="Times New Roman" w:hAnsi="Times New Roman" w:cs="Times New Roman"/>
+                                <w:i/>
+                                <w:iCs/>
+                                <w:sz w:val="18"/>
+                                <w:szCs w:val="18"/>
+                                <w:u w:val="single"/>
+                              </w:rPr>
+                              <w:t>Fortune Time</w:t>
+                            </w:r>
+                            <w:r>
+                              <w:rPr>
+                                <w:rFonts w:ascii="Times New Roman" w:hAnsi="Times New Roman" w:cs="Times New Roman"/>
+                                <w:i/>
+                                <w:iCs/>
+                                <w:sz w:val="18"/>
+                                <w:szCs w:val="18"/>
+                                <w:u w:val="single"/>
+                              </w:rPr>
+                              <w:t xml:space="preserve"> </w:t>
+                            </w:r>
+                            <w:r>
+                              <w:rPr>
+                                <w:rFonts w:ascii="Times New Roman" w:hAnsi="Times New Roman" w:cs="Times New Roman" w:hint="eastAsia"/>
+                                <w:i/>
+                                <w:iCs/>
+                                <w:sz w:val="18"/>
+                                <w:szCs w:val="18"/>
+                                <w:u w:val="single"/>
+                              </w:rPr>
+                              <w:t>(</w:t>
+                            </w:r>
+                            <w:r>
+                              <w:rPr>
+                                <w:rFonts w:ascii="Times New Roman" w:hAnsi="Times New Roman" w:cs="Times New Roman"/>
+                                <w:i/>
+                                <w:iCs/>
+                                <w:sz w:val="18"/>
+                                <w:szCs w:val="18"/>
+                                <w:u w:val="single"/>
+                              </w:rPr>
+                              <w:t xml:space="preserve">2019.04), </w:t>
+                            </w:r>
+                            <w:r>
+                              <w:rPr>
+                                <w:rFonts w:ascii="Times New Roman" w:hAnsi="Times New Roman" w:cs="Times New Roman" w:hint="eastAsia"/>
+                                <w:i/>
+                                <w:iCs/>
+                                <w:sz w:val="18"/>
+                                <w:szCs w:val="18"/>
+                                <w:u w:val="single"/>
+                              </w:rPr>
+                              <w:t>ISSN</w:t>
+                            </w:r>
+                            <w:r>
+                              <w:rPr>
+                                <w:rFonts w:ascii="Times New Roman" w:hAnsi="Times New Roman" w:cs="Times New Roman" w:hint="eastAsia"/>
+                                <w:i/>
+                                <w:iCs/>
+                                <w:sz w:val="18"/>
+                                <w:szCs w:val="18"/>
+                                <w:u w:val="single"/>
+                              </w:rPr>
+                              <w:t>：</w:t>
+                            </w:r>
+                            <w:r>
+                              <w:rPr>
+                                <w:rFonts w:ascii="Times New Roman" w:hAnsi="Times New Roman" w:cs="Times New Roman" w:hint="eastAsia"/>
+                                <w:i/>
+                                <w:iCs/>
+                                <w:sz w:val="18"/>
+                                <w:szCs w:val="18"/>
+                                <w:u w:val="single"/>
+                              </w:rPr>
+                              <w:t>1004-0447</w:t>
+                            </w:r>
+                          </w:p>
+                          <w:p>
+                            <w:pPr>
+                              <w:rPr>
+                                <w:rFonts w:ascii="Times New Roman" w:hAnsi="Times New Roman" w:cs="Times New Roman"/>
+                                <w:b/>
+                                <w:bCs/>
+                              </w:rPr>
+                            </w:pPr>
+                            <w:r>
+                              <w:rPr>
+                                <w:rFonts w:ascii="Times New Roman" w:hAnsi="Times New Roman" w:cs="Times New Roman"/>
+                                <w:b/>
+                                <w:bCs/>
+                              </w:rPr>
+                              <w:t xml:space="preserve">Competition - </w:t>
+                            </w:r>
+                            <w:r>
+                              <w:rPr>
+                                <w:rFonts w:ascii="Times New Roman" w:hAnsi="Times New Roman" w:cs="Times New Roman"/>
+                                <w:b/>
+                                <w:bCs/>
+                              </w:rPr>
+                              <w:t>Based on non-stationary thermal conductivity, the design of special garments for high-temperature operations</w:t>
+                            </w:r>
+                          </w:p>
+                          <w:p>
+                            <w:pPr>
+                              <w:snapToGrid w:val="0"/>
+                              <w:jc w:val="right"/>
+                              <w:rPr>
+                                <w:rFonts w:ascii="Times New Roman" w:hAnsi="Times New Roman" w:cs="Times New Roman"/>
+                                <w:i/>
+                                <w:iCs/>
+                                <w:sz w:val="18"/>
+                                <w:szCs w:val="18"/>
+                                <w:u w:val="single"/>
+                              </w:rPr>
+                            </w:pPr>
+                            <w:r>
+                              <w:rPr>
+                                <w:rFonts w:ascii="Times New Roman" w:hAnsi="Times New Roman" w:cs="Times New Roman"/>
+                                <w:i/>
+                                <w:iCs/>
+                                <w:sz w:val="18"/>
+                                <w:szCs w:val="18"/>
+                                <w:u w:val="single"/>
+                              </w:rPr>
+                              <w:t>2019 China Mathematical Modeling Competition Second Prize in Liaoning Province</w:t>
+                            </w:r>
+                          </w:p>
+                          <w:p>
+                            <w:pPr>
+                              <w:snapToGrid w:val="0"/>
+                              <w:ind w:left="249" w:hanging="249"/>
+                            </w:pPr>
+                          </w:p>
+                        </w:txbxContent>
+                      </wps:txbx>
+                      <wps:bodyPr rot="0" spcFirstLastPara="0" vertOverflow="overflow" horzOverflow="overflow" vert="horz" wrap="square" lIns="91440" tIns="45720" rIns="91440" bIns="45720" numCol="1" spcCol="0" rtlCol="0" fromWordArt="0" anchor="t" anchorCtr="0" forceAA="0" compatLnSpc="1">
+                        <a:noAutofit/>
+                      </wps:bodyPr>
+                    </wps:wsp>
+                  </a:graphicData>
+                </a:graphic>
+                <wp14:sizeRelH relativeFrom="margin">
+                  <wp14:pctWidth>0</wp14:pctWidth>
+                </wp14:sizeRelH>
+                <wp14:sizeRelV relativeFrom="margin">
+                  <wp14:pctHeight>0</wp14:pctHeight>
+                </wp14:sizeRelV>
+              </wp:anchor>
+            </w:drawing>
+          </mc:Choice>
+          <mc:Fallback>
+            <w:pict>
+              <v:shapetype w14:anchorId="358C5DC5" id="_x0000_t202" coordsize="21600,21600" o:spt="202" path="m,l,21600r21600,l21600,xe">
+                <v:stroke joinstyle="miter"/>
+                <v:path gradientshapeok="t" o:connecttype="rect"/>
+              </v:shapetype>
+              <v:shape id="文本框 24" o:spid="_x0000_s1026" type="#_x0000_t202" style="position:absolute;left:0;text-align:left;margin-left:171.75pt;margin-top:674.25pt;width:366.1pt;height:115.5pt;z-index:251886592;visibility:visible;mso-wrap-style:square;mso-width-percent:0;mso-height-percent:0;mso-wrap-distance-left:9pt;mso-wrap-distance-top:0;mso-wrap-distance-right:9pt;mso-wrap-distance-bottom:0;mso-position-horizontal:absolute;mso-position-horizontal-relative:margin;mso-position-vertical:absolute;mso-position-vertical-relative:text;mso-width-percent:0;mso-height-percent:0;mso-width-relative:margin;mso-height-relative:margin;v-text-anchor:top" o:gfxdata="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" fillcolor="white [3212]" stroked="f" strokeweight=".5pt">
+                <v:textbox>
+                  <w:txbxContent>
+                    <w:p>
+                      <w:pPr>
+                        <w:jc w:val="left"/>
+                        <w:rPr>
+                          <w:rFonts w:ascii="Times New Roman" w:hAnsi="Times New Roman" w:cs="Times New Roman"/>
+                          <w:b/>
+                          <w:bCs/>
+                        </w:rPr>
+                      </w:pPr>
+                      <w:r>
+                        <w:rPr>
+                          <w:rFonts w:ascii="Times New Roman" w:hAnsi="Times New Roman" w:cs="Times New Roman"/>
+                          <w:b/>
+                          <w:bCs/>
+                        </w:rPr>
+                        <w:t>Essay</w:t>
+                      </w:r>
+                      <w:r>
+                        <w:rPr>
+                          <w:rFonts w:ascii="Times New Roman" w:hAnsi="Times New Roman" w:cs="Times New Roman"/>
+                          <w:b/>
+                          <w:bCs/>
+                        </w:rPr>
+                        <w:t xml:space="preserve"> - </w:t>
+                      </w:r>
+                      <w:r>
+                        <w:rPr>
+                          <w:rFonts w:ascii="Times New Roman" w:hAnsi="Times New Roman" w:cs="Times New Roman"/>
+                          <w:b/>
+                          <w:bCs/>
+                        </w:rPr>
+                        <w:t>CNN text classification method based on simulated annealing method</w:t>
+                      </w:r>
+                    </w:p>
+                    <w:p>
+                      <w:pPr>
+                        <w:jc w:val="right"/>
+                        <w:rPr>
+                          <w:rFonts w:ascii="Times New Roman" w:hAnsi="Times New Roman" w:cs="Times New Roman"/>
+                          <w:b/>
+                          <w:bCs/>
+                        </w:rPr>
+                      </w:pPr>
+                      <w:r>
+                        <w:rPr>
+                          <w:rFonts w:ascii="Times New Roman" w:hAnsi="Times New Roman" w:cs="Times New Roman"/>
+                          <w:i/>
+                          <w:iCs/>
+                          <w:sz w:val="18"/>
+                          <w:szCs w:val="18"/>
+                          <w:u w:val="single"/>
+                        </w:rPr>
+                        <w:t>ACM - International Conference Proceeding Series (ISBN: 978-1-4503-8432-2)</w:t>
+                      </w:r>
+                    </w:p>
+                    <w:p>
+                      <w:pPr>
+                        <w:rPr>
+                          <w:rFonts w:ascii="Times New Roman" w:hAnsi="Times New Roman" w:cs="Times New Roman"/>
+                          <w:b/>
+                          <w:bCs/>
+                        </w:rPr>
+                      </w:pPr>
+                      <w:r>
+                        <w:rPr>
+                          <w:rFonts w:ascii="Times New Roman" w:hAnsi="Times New Roman" w:cs="Times New Roman"/>
+                          <w:b/>
+                          <w:bCs/>
+                        </w:rPr>
+                        <w:t>Essay</w:t>
+                      </w:r>
+                      <w:r>
+                        <w:rPr>
+                          <w:rFonts w:ascii="Times New Roman" w:hAnsi="Times New Roman" w:cs="Times New Roman"/>
+                          <w:b/>
+                          <w:bCs/>
+                        </w:rPr>
+                        <w:t xml:space="preserve"> - Mechanical gyroscope based one-rotor aircraft modification design</w:t>
+                      </w:r>
+                    </w:p>
+                    <w:p>
+                      <w:pPr>
+                        <w:snapToGrid w:val="0"/>
+                        <w:jc w:val="right"/>
+                        <w:rPr>
+                          <w:rFonts w:ascii="Times New Roman" w:hAnsi="Times New Roman" w:cs="Times New Roman"/>
+                          <w:i/>
+                          <w:iCs/>
+                          <w:sz w:val="18"/>
+                          <w:szCs w:val="18"/>
+                          <w:u w:val="single"/>
+                        </w:rPr>
+                      </w:pPr>
+                      <w:r>
+                        <w:rPr>
+                          <w:rFonts w:ascii="Times New Roman" w:hAnsi="Times New Roman" w:cs="Times New Roman"/>
+                          <w:i/>
+                          <w:iCs/>
+                          <w:sz w:val="18"/>
+                          <w:szCs w:val="18"/>
+                          <w:u w:val="single"/>
+                        </w:rPr>
+                        <w:t>Fortune Time</w:t>
+                      </w:r>
+                      <w:r>
+                        <w:rPr>
+                          <w:rFonts w:ascii="Times New Roman" w:hAnsi="Times New Roman" w:cs="Times New Roman"/>
+                          <w:i/>
+                          <w:iCs/>
+                          <w:sz w:val="18"/>
+                          <w:szCs w:val="18"/>
+                          <w:u w:val="single"/>
+                        </w:rPr>
+                        <w:t xml:space="preserve"> </w:t>
+                      </w:r>
+                      <w:r>
+                        <w:rPr>
+                          <w:rFonts w:ascii="Times New Roman" w:hAnsi="Times New Roman" w:cs="Times New Roman" w:hint="eastAsia"/>
+                          <w:i/>
+                          <w:iCs/>
+                          <w:sz w:val="18"/>
+                          <w:szCs w:val="18"/>
+                          <w:u w:val="single"/>
+                        </w:rPr>
+                        <w:t>(</w:t>
+                      </w:r>
+                      <w:r>
+                        <w:rPr>
+                          <w:rFonts w:ascii="Times New Roman" w:hAnsi="Times New Roman" w:cs="Times New Roman"/>
+                          <w:i/>
+                          <w:iCs/>
+                          <w:sz w:val="18"/>
+                          <w:szCs w:val="18"/>
+                          <w:u w:val="single"/>
+                        </w:rPr>
+                        <w:t xml:space="preserve">2019.04), </w:t>
+                      </w:r>
+                      <w:r>
+                        <w:rPr>
+                          <w:rFonts w:ascii="Times New Roman" w:hAnsi="Times New Roman" w:cs="Times New Roman" w:hint="eastAsia"/>
+                          <w:i/>
+                          <w:iCs/>
+                          <w:sz w:val="18"/>
+                          <w:szCs w:val="18"/>
+                          <w:u w:val="single"/>
+                        </w:rPr>
+                        <w:t>ISSN</w:t>
+                      </w:r>
+                      <w:r>
+                        <w:rPr>
+                          <w:rFonts w:ascii="Times New Roman" w:hAnsi="Times New Roman" w:cs="Times New Roman" w:hint="eastAsia"/>
+                          <w:i/>
+                          <w:iCs/>
+                          <w:sz w:val="18"/>
+                          <w:szCs w:val="18"/>
+                          <w:u w:val="single"/>
+                        </w:rPr>
+                        <w:t>：</w:t>
+                      </w:r>
+                      <w:r>
+                        <w:rPr>
+                          <w:rFonts w:ascii="Times New Roman" w:hAnsi="Times New Roman" w:cs="Times New Roman" w:hint="eastAsia"/>
+                          <w:i/>
+                          <w:iCs/>
+                          <w:sz w:val="18"/>
+                          <w:szCs w:val="18"/>
+                          <w:u w:val="single"/>
+                        </w:rPr>
+                        <w:t>1004-0447</w:t>
+                      </w:r>
+                    </w:p>
+                    <w:p>
+                      <w:pPr>
+                        <w:rPr>
+                          <w:rFonts w:ascii="Times New Roman" w:hAnsi="Times New Roman" w:cs="Times New Roman"/>
+                          <w:b/>
+                          <w:bCs/>
+                        </w:rPr>
+                      </w:pPr>
+                      <w:r>
+                        <w:rPr>
+                          <w:rFonts w:ascii="Times New Roman" w:hAnsi="Times New Roman" w:cs="Times New Roman"/>
+                          <w:b/>
+                          <w:bCs/>
+                        </w:rPr>
+                        <w:t xml:space="preserve">Competition - </w:t>
+                      </w:r>
+                      <w:r>
+                        <w:rPr>
+                          <w:rFonts w:ascii="Times New Roman" w:hAnsi="Times New Roman" w:cs="Times New Roman"/>
+                          <w:b/>
+                          <w:bCs/>
+                        </w:rPr>
+                        <w:t>Based on non-stationary thermal conductivity, the design of special garments for high-temperature operations</w:t>
+                      </w:r>
+                    </w:p>
+                    <w:p>
+                      <w:pPr>
+                        <w:snapToGrid w:val="0"/>
+                        <w:jc w:val="right"/>
+                        <w:rPr>
+                          <w:rFonts w:ascii="Times New Roman" w:hAnsi="Times New Roman" w:cs="Times New Roman"/>
+                          <w:i/>
+                          <w:iCs/>
+                          <w:sz w:val="18"/>
+                          <w:szCs w:val="18"/>
+                          <w:u w:val="single"/>
+                        </w:rPr>
+                      </w:pPr>
+                      <w:r>
+                        <w:rPr>
+                          <w:rFonts w:ascii="Times New Roman" w:hAnsi="Times New Roman" w:cs="Times New Roman"/>
+                          <w:i/>
+                          <w:iCs/>
+                          <w:sz w:val="18"/>
+                          <w:szCs w:val="18"/>
+                          <w:u w:val="single"/>
+                        </w:rPr>
+                        <w:t>2019 China Mathematical Modeling Competition Second Prize in Liaoning Province</w:t>
+                      </w:r>
+                    </w:p>
+                    <w:p>
+                      <w:pPr>
+                        <w:snapToGrid w:val="0"/>
+                        <w:ind w:left="249" w:hanging="249"/>
+                      </w:pPr>
+                    </w:p>
+                  </w:txbxContent>
+                </v:textbox>
+                <w10:wrap anchorx="margin"/>
+              </v:shape>
+            </w:pict>
+          </mc:Fallback>
+        </mc:AlternateContent>
+      </w:r>
       <w:r>
         <w:rPr>
           <w:noProof/>
@@ -77,65 +622,18 @@
                                 <w:lang w:val="fr-FR"/>
                               </w:rPr>
                             </w:pPr>
-                            <w:r>
-                              <w:rPr>
-                                <w:rFonts w:ascii="微软雅黑" w:eastAsia="微软雅黑" w:hAnsi="微软雅黑"/>
-                                <w:color w:val="262626" w:themeColor="text1" w:themeTint="D9"/>
-                                <w:sz w:val="20"/>
-                                <w:szCs w:val="20"/>
-                                <w:lang w:val="fr-FR"/>
-                              </w:rPr>
-                              <w:fldChar w:fldCharType="begin"/>
-                            </w:r>
-                            <w:r>
-                              <w:rPr>
-                                <w:rFonts w:ascii="微软雅黑" w:eastAsia="微软雅黑" w:hAnsi="微软雅黑"/>
-                                <w:color w:val="262626" w:themeColor="text1" w:themeTint="D9"/>
-                                <w:sz w:val="20"/>
-                                <w:szCs w:val="20"/>
-                                <w:lang w:val="fr-FR"/>
-                              </w:rPr>
-                              <w:instrText xml:space="preserve"> HYPERLINK "https://zeio99.github.io/Zihao-Eric.GUO/" </w:instrText>
-                            </w:r>
-                            <w:r>
-                              <w:rPr>
-                                <w:rFonts w:ascii="微软雅黑" w:eastAsia="微软雅黑" w:hAnsi="微软雅黑"/>
-                                <w:color w:val="262626" w:themeColor="text1" w:themeTint="D9"/>
-                                <w:sz w:val="20"/>
-                                <w:szCs w:val="20"/>
-                                <w:lang w:val="fr-FR"/>
-                              </w:rPr>
-                            </w:r>
-                            <w:r>
-                              <w:rPr>
-                                <w:rFonts w:ascii="微软雅黑" w:eastAsia="微软雅黑" w:hAnsi="微软雅黑"/>
-                                <w:color w:val="262626" w:themeColor="text1" w:themeTint="D9"/>
-                                <w:sz w:val="20"/>
-                                <w:szCs w:val="20"/>
-                                <w:lang w:val="fr-FR"/>
-                              </w:rPr>
-                              <w:fldChar w:fldCharType="separate"/>
-                            </w:r>
-                            <w:r>
-                              <w:rPr>
-                                <w:rStyle w:val="Hyperlink"/>
-                                <w:rFonts w:ascii="微软雅黑" w:eastAsia="微软雅黑" w:hAnsi="微软雅黑"/>
-                                <w:sz w:val="20"/>
-                                <w:szCs w:val="20"/>
-                                <w:lang w:val="fr-FR"/>
-                              </w:rPr>
-                              <w:t>Welcome to my homepage</w:t>
-                            </w:r>
-                            <w:r>
-                              <w:rPr>
-                                <w:rFonts w:ascii="微软雅黑" w:eastAsia="微软雅黑" w:hAnsi="微软雅黑"/>
-                                <w:color w:val="262626" w:themeColor="text1" w:themeTint="D9"/>
-                                <w:sz w:val="20"/>
-                                <w:szCs w:val="20"/>
-                                <w:lang w:val="fr-FR"/>
-                              </w:rPr>
-                              <w:fldChar w:fldCharType="end"/>
-                            </w:r>
+                            <w:hyperlink r:id="rId10" w:history="1">
+                              <w:r>
+                                <w:rPr>
+                                  <w:rStyle w:val="Hyperlink"/>
+                                  <w:rFonts w:ascii="微软雅黑" w:eastAsia="微软雅黑" w:hAnsi="微软雅黑"/>
+                                  <w:sz w:val="20"/>
+                                  <w:szCs w:val="20"/>
+                                  <w:lang w:val="fr-FR"/>
+                                </w:rPr>
+                                <w:t>Welcome to my homepage</w:t>
+                              </w:r>
+                            </w:hyperlink>
                           </w:p>
                         </w:txbxContent>
                       </wps:txbx>
@@ -153,11 +651,7 @@
           </mc:Choice>
           <mc:Fallback>
             <w:pict>
-              <v:shapetype w14:anchorId="4235A209" id="_x0000_t202" coordsize="21600,21600" o:spt="202" path="m,l,21600r21600,l21600,xe">
-                <v:stroke joinstyle="miter"/>
-                <v:path gradientshapeok="t" o:connecttype="rect"/>
-              </v:shapetype>
-              <v:shape id="文本框 8" o:spid="_x0000_s1026" type="#_x0000_t202" href="https://zeio99.github.io/Zihao-Eric.GUO/" style="position:absolute;left:0;text-align:left;margin-left:-19.35pt;margin-top:216.55pt;width:156.95pt;height:25pt;z-index:251891712;visibility:visible;mso-wrap-style:square;mso-width-percent:0;mso-wrap-distance-left:9pt;mso-wrap-distance-top:0;mso-wrap-distance-right:9pt;mso-wrap-distance-bottom:0;mso-position-horizontal:absolute;mso-position-horizontal-relative:text;mso-position-vertical:absolute;mso-position-vertical-relative:text;mso-width-percent:0;mso-width-relative:margin;v-text-anchor:top" o:gfxdata="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" o:button="t" filled="f" stroked="f" strokeweight=".5pt">
+              <v:shape w14:anchorId="4235A209" id="文本框 8" o:spid="_x0000_s1027" type="#_x0000_t202" href="https://zeio99.github.io/Zihao-Eric.GUO/" style="position:absolute;left:0;text-align:left;margin-left:-19.35pt;margin-top:216.55pt;width:156.95pt;height:25pt;z-index:251891712;visibility:visible;mso-wrap-style:square;mso-width-percent:0;mso-wrap-distance-left:9pt;mso-wrap-distance-top:0;mso-wrap-distance-right:9pt;mso-wrap-distance-bottom:0;mso-position-horizontal:absolute;mso-position-horizontal-relative:text;mso-position-vertical:absolute;mso-position-vertical-relative:text;mso-width-percent:0;mso-width-relative:margin;v-text-anchor:top" o:gfxdata="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" o:button="t" filled="f" stroked="f" strokeweight=".5pt">
                 <v:fill o:detectmouseclick="t"/>
                 <v:textbox>
                   <w:txbxContent>
@@ -173,65 +667,18 @@
                           <w:lang w:val="fr-FR"/>
                         </w:rPr>
                       </w:pPr>
-                      <w:r>
-                        <w:rPr>
-                          <w:rFonts w:ascii="微软雅黑" w:eastAsia="微软雅黑" w:hAnsi="微软雅黑"/>
-                          <w:color w:val="262626" w:themeColor="text1" w:themeTint="D9"/>
-                          <w:sz w:val="20"/>
-                          <w:szCs w:val="20"/>
-                          <w:lang w:val="fr-FR"/>
-                        </w:rPr>
-                        <w:fldChar w:fldCharType="begin"/>
-                      </w:r>
-                      <w:r>
-                        <w:rPr>
-                          <w:rFonts w:ascii="微软雅黑" w:eastAsia="微软雅黑" w:hAnsi="微软雅黑"/>
-                          <w:color w:val="262626" w:themeColor="text1" w:themeTint="D9"/>
-                          <w:sz w:val="20"/>
-                          <w:szCs w:val="20"/>
-                          <w:lang w:val="fr-FR"/>
-                        </w:rPr>
-                        <w:instrText xml:space="preserve"> HYPERLINK "https://zeio99.github.io/Zihao-Eric.GUO/" </w:instrText>
-                      </w:r>
-                      <w:r>
-                        <w:rPr>
-                          <w:rFonts w:ascii="微软雅黑" w:eastAsia="微软雅黑" w:hAnsi="微软雅黑"/>
-                          <w:color w:val="262626" w:themeColor="text1" w:themeTint="D9"/>
-                          <w:sz w:val="20"/>
-                          <w:szCs w:val="20"/>
-                          <w:lang w:val="fr-FR"/>
-                        </w:rPr>
-                      </w:r>
-                      <w:r>
-                        <w:rPr>
-                          <w:rFonts w:ascii="微软雅黑" w:eastAsia="微软雅黑" w:hAnsi="微软雅黑"/>
-                          <w:color w:val="262626" w:themeColor="text1" w:themeTint="D9"/>
-                          <w:sz w:val="20"/>
-                          <w:szCs w:val="20"/>
-                          <w:lang w:val="fr-FR"/>
-                        </w:rPr>
-                        <w:fldChar w:fldCharType="separate"/>
-                      </w:r>
-                      <w:r>
-                        <w:rPr>
-                          <w:rStyle w:val="Hyperlink"/>
-                          <w:rFonts w:ascii="微软雅黑" w:eastAsia="微软雅黑" w:hAnsi="微软雅黑"/>
-                          <w:sz w:val="20"/>
-                          <w:szCs w:val="20"/>
-                          <w:lang w:val="fr-FR"/>
-                        </w:rPr>
-                        <w:t>Welcome to my homepage</w:t>
-                      </w:r>
-                      <w:r>
-                        <w:rPr>
-                          <w:rFonts w:ascii="微软雅黑" w:eastAsia="微软雅黑" w:hAnsi="微软雅黑"/>
-                          <w:color w:val="262626" w:themeColor="text1" w:themeTint="D9"/>
-                          <w:sz w:val="20"/>
-                          <w:szCs w:val="20"/>
-                          <w:lang w:val="fr-FR"/>
-                        </w:rPr>
-                        <w:fldChar w:fldCharType="end"/>
-                      </w:r>
+                      <w:hyperlink r:id="rId11" w:history="1">
+                        <w:r>
+                          <w:rPr>
+                            <w:rStyle w:val="Hyperlink"/>
+                            <w:rFonts w:ascii="微软雅黑" w:eastAsia="微软雅黑" w:hAnsi="微软雅黑"/>
+                            <w:sz w:val="20"/>
+                            <w:szCs w:val="20"/>
+                            <w:lang w:val="fr-FR"/>
+                          </w:rPr>
+                          <w:t>Welcome to my homepage</w:t>
+                        </w:r>
+                      </w:hyperlink>
                     </w:p>
                   </w:txbxContent>
                 </v:textbox>
@@ -502,7 +949,7 @@
                                   </pic:cNvPicPr>
                                 </pic:nvPicPr>
                                 <pic:blipFill>
-                                  <a:blip r:embed="rId10">
+                                  <a:blip r:embed="rId12">
                                     <a:extLst>
                                       <a:ext uri="{28A0092B-C50C-407E-A947-70E740481C1C}">
                                         <a14:useLocalDpi xmlns:a14="http://schemas.microsoft.com/office/drawing/2010/main" val="0"/>
@@ -531,7 +978,7 @@
                                   </pic:cNvPicPr>
                                 </pic:nvPicPr>
                                 <pic:blipFill>
-                                  <a:blip r:embed="rId11">
+                                  <a:blip r:embed="rId13">
                                     <a:extLst>
                                       <a:ext uri="{28A0092B-C50C-407E-A947-70E740481C1C}">
                                         <a14:useLocalDpi xmlns:a14="http://schemas.microsoft.com/office/drawing/2010/main" val="0"/>
@@ -560,7 +1007,7 @@
                                   </pic:cNvPicPr>
                                 </pic:nvPicPr>
                                 <pic:blipFill>
-                                  <a:blip r:embed="rId12">
+                                  <a:blip r:embed="rId14">
                                     <a:extLst>
                                       <a:ext uri="{28A0092B-C50C-407E-A947-70E740481C1C}">
                                         <a14:useLocalDpi xmlns:a14="http://schemas.microsoft.com/office/drawing/2010/main" val="0"/>
@@ -1141,7 +1588,7 @@
                                   <w:szCs w:val="20"/>
                                 </w:rPr>
                               </w:pPr>
-                              <w:hyperlink r:id="rId13" w:history="1">
+                              <w:hyperlink r:id="rId15" w:history="1">
                                 <w:r>
                                   <w:rPr>
                                     <w:rStyle w:val="Hyperlink"/>
@@ -1183,10 +1630,10 @@
           </mc:Choice>
           <mc:Fallback>
             <w:pict>
-              <v:group w14:anchorId="1A753474" id="Group 55" o:spid="_x0000_s1027" style="position:absolute;left:0;text-align:left;margin-left:-31.5pt;margin-top:127.5pt;width:226.2pt;height:92.25pt;z-index:251877376;mso-height-relative:margin" coordsize="28728,11715" o:gfxdata="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">
-                <v:group id="组合 42" o:spid="_x0000_s1028" style="position:absolute;top:1809;width:21431;height:9906" coordorigin=",1618" coordsize="21431,9909" o:gfxdata="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">
-                  <v:group id="组合 9" o:spid="_x0000_s1029" style="position:absolute;top:1618;width:20759;height:7236" coordorigin=",6191" coordsize="20764,7239" o:gfxdata="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">
-                    <v:shape id="文本框 40" o:spid="_x0000_s1030" type="#_x0000_t202" style="position:absolute;left:1460;top:10364;width:19304;height:3066;visibility:visible;mso-wrap-style:square;v-text-anchor:top" o:gfxdata="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" filled="f" stroked="f" strokeweight=".5pt">
+              <v:group w14:anchorId="1A753474" id="Group 55" o:spid="_x0000_s1028" style="position:absolute;left:0;text-align:left;margin-left:-31.5pt;margin-top:127.5pt;width:226.2pt;height:92.25pt;z-index:251877376;mso-height-relative:margin" coordsize="28728,11715" o:gfxdata="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">
+                <v:group id="组合 42" o:spid="_x0000_s1029" style="position:absolute;top:1809;width:21431;height:9906" coordorigin=",1618" coordsize="21431,9909" o:gfxdata="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">
+                  <v:group id="组合 9" o:spid="_x0000_s1030" style="position:absolute;top:1618;width:20759;height:7236" coordorigin=",6191" coordsize="20764,7239" o:gfxdata="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">
+                    <v:shape id="文本框 40" o:spid="_x0000_s1031" type="#_x0000_t202" style="position:absolute;left:1460;top:10364;width:19304;height:3066;visibility:visible;mso-wrap-style:square;v-text-anchor:top" o:gfxdata="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" filled="f" stroked="f" strokeweight=".5pt">
                       <v:textbox>
                         <w:txbxContent>
                           <w:p>
@@ -1234,8 +1681,8 @@
                         </w:txbxContent>
                       </v:textbox>
                     </v:shape>
-                    <v:group id="组合 108" o:spid="_x0000_s1031" style="position:absolute;top:6191;width:20086;height:6674" coordorigin=",6191" coordsize="20086,6673" o:gfxdata="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">
-                      <v:shape id="文本框 39" o:spid="_x0000_s1032" type="#_x0000_t202" style="position:absolute;left:1269;top:7874;width:18817;height:3175;visibility:visible;mso-wrap-style:square;v-text-anchor:top" o:gfxdata="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" filled="f" stroked="f" strokeweight=".5pt">
+                    <v:group id="组合 108" o:spid="_x0000_s1032" style="position:absolute;top:6191;width:20086;height:6674" coordorigin=",6191" coordsize="20086,6673" o:gfxdata="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">
+                      <v:shape id="文本框 39" o:spid="_x0000_s1033" type="#_x0000_t202" style="position:absolute;left:1269;top:7874;width:18817;height:3175;visibility:visible;mso-wrap-style:square;v-text-anchor:top" o:gfxdata="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" filled="f" stroked="f" strokeweight=".5pt">
                         <v:textbox>
                           <w:txbxContent>
                             <w:p>
@@ -1298,25 +1745,25 @@
                           </w:txbxContent>
                         </v:textbox>
                       </v:shape>
-                      <v:group id="组合 104" o:spid="_x0000_s1033" style="position:absolute;top:6191;width:2051;height:6674" coordorigin=",2063" coordsize="2051,6673" o:gfxdata="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">
-                        <v:shape id="图片 6" o:spid="_x0000_s1034" type="#_x0000_t75" style="position:absolute;left:63;top:6940;width:1797;height:1797;visibility:visible;mso-wrap-style:square" o:gfxdata="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">
-                          <v:imagedata r:id="rId14" o:title=""/>
+                      <v:group id="组合 104" o:spid="_x0000_s1034" style="position:absolute;top:6191;width:2051;height:6674" coordorigin=",2063" coordsize="2051,6673" o:gfxdata="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">
+                        <v:shape id="图片 6" o:spid="_x0000_s1035" type="#_x0000_t75" style="position:absolute;left:63;top:6940;width:1797;height:1797;visibility:visible;mso-wrap-style:square" o:gfxdata="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">
+                          <v:imagedata r:id="rId16" o:title=""/>
                         </v:shape>
-                        <v:shape id="图片 7" o:spid="_x0000_s1035" type="#_x0000_t75" style="position:absolute;left:254;top:4572;width:1797;height:1797;visibility:visible;mso-wrap-style:square" o:gfxdata="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">
-                          <v:imagedata r:id="rId15" o:title=""/>
+                        <v:shape id="图片 7" o:spid="_x0000_s1036" type="#_x0000_t75" style="position:absolute;left:254;top:4572;width:1797;height:1797;visibility:visible;mso-wrap-style:square" o:gfxdata="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">
+                          <v:imagedata r:id="rId17" o:title=""/>
                         </v:shape>
-                        <v:shape id="图片 103" o:spid="_x0000_s1036" type="#_x0000_t75" style="position:absolute;top:2063;width:1974;height:1975;visibility:visible;mso-wrap-style:square" o:gfxdata="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">
-                          <v:imagedata r:id="rId16" o:title=""/>
+                        <v:shape id="图片 103" o:spid="_x0000_s1037" type="#_x0000_t75" style="position:absolute;top:2063;width:1974;height:1975;visibility:visible;mso-wrap-style:square" o:gfxdata="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">
+                          <v:imagedata r:id="rId18" o:title=""/>
                         </v:shape>
                       </v:group>
                     </v:group>
                   </v:group>
-                  <v:group id="组合 10" o:spid="_x0000_s1037" style="position:absolute;left:211;top:8353;width:21220;height:3174" coordorigin="95,-966" coordsize="21225,3175" o:gfxdata="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">
-                    <v:shape id="Freeform 29" o:spid="_x0000_s1038" style="position:absolute;left:95;top:-302;width:1613;height:2088;visibility:visible;mso-wrap-style:square;v-text-anchor:top" coordsize="512,663" o:gfxdata="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" path="m368,116v-221,,-221,,-221,c88,,88,,88,,430,,430,,430,l368,116xm126,337v25,-20,25,-20,25,-20c177,301,177,301,177,301v30,-11,30,-11,30,-11c233,284,233,284,233,284,88,,88,,88,,,116,,116,,116l126,337xm512,116c430,,430,,430,,279,284,279,284,279,284v25,4,25,4,25,4c332,297,332,297,332,297v28,14,28,14,28,14c378,326,378,326,378,326l512,116xm69,473v,105,85,190,190,190c364,663,449,578,449,473,449,368,364,282,259,282,154,282,69,368,69,473xm81,473v,-99,80,-179,178,-179c357,294,437,374,437,473v,98,-80,178,-178,178c161,651,81,571,81,473xm202,440v,33,,33,,33c236,456,236,456,236,456v,94,,94,,94c278,550,278,550,278,550v,-150,,-150,,-150c248,400,248,400,248,400r-46,40xe" fillcolor="#4197bd" stroked="f">
+                  <v:group id="组合 10" o:spid="_x0000_s1038" style="position:absolute;left:211;top:8353;width:21220;height:3174" coordorigin="95,-966" coordsize="21225,3175" o:gfxdata="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">
+                    <v:shape id="Freeform 29" o:spid="_x0000_s1039" style="position:absolute;left:95;top:-302;width:1613;height:2088;visibility:visible;mso-wrap-style:square;v-text-anchor:top" coordsize="512,663" o:gfxdata="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" path="m368,116v-221,,-221,,-221,c88,,88,,88,,430,,430,,430,l368,116xm126,337v25,-20,25,-20,25,-20c177,301,177,301,177,301v30,-11,30,-11,30,-11c233,284,233,284,233,284,88,,88,,88,,,116,,116,,116l126,337xm512,116c430,,430,,430,,279,284,279,284,279,284v25,4,25,4,25,4c332,297,332,297,332,297v28,14,28,14,28,14c378,326,378,326,378,326l512,116xm69,473v,105,85,190,190,190c364,663,449,578,449,473,449,368,364,282,259,282,154,282,69,368,69,473xm81,473v,-99,80,-179,178,-179c357,294,437,374,437,473v,98,-80,178,-178,178c161,651,81,571,81,473xm202,440v,33,,33,,33c236,456,236,456,236,456v,94,,94,,94c278,550,278,550,278,550v,-150,,-150,,-150c248,400,248,400,248,400r-46,40xe" fillcolor="#4197bd" stroked="f">
                       <v:path arrowok="t" o:connecttype="custom" o:connectlocs="115927,36552;46308,36552;27722,0;135458,0;115927,36552;39692,106191;47568,99888;55758,94847;65209,91381;73400,89490;27722,0;0,36552;39692,106191;161290,36552;135458,0;87890,89490;95766,90750;104586,93586;113407,97998;119077,102724;161290,36552;21736,149045;81590,208915;141444,149045;81590,88860;21736,149045;25517,149045;81590,92641;137664,149045;81590,205134;25517,149045;63634,138646;63634,149045;74345,143688;74345,173308;87575,173308;87575,126042;78125,126042;63634,138646" o:connectangles="0,0,0,0,0,0,0,0,0,0,0,0,0,0,0,0,0,0,0,0,0,0,0,0,0,0,0,0,0,0,0,0,0,0,0,0,0,0,0"/>
                       <o:lock v:ext="edit" aspectratio="t" verticies="t"/>
                     </v:shape>
-                    <v:shape id="_x0000_s1039" type="#_x0000_t202" style="position:absolute;left:1381;top:-966;width:19939;height:3174;visibility:visible;mso-wrap-style:square;v-text-anchor:top" o:gfxdata="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" filled="f" stroked="f" strokeweight=".5pt">
+                    <v:shape id="_x0000_s1040" type="#_x0000_t202" style="position:absolute;left:1381;top:-966;width:19939;height:3174;visibility:visible;mso-wrap-style:square;v-text-anchor:top" o:gfxdata="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" filled="f" stroked="f" strokeweight=".5pt">
                       <v:textbox>
                         <w:txbxContent>
                           <w:p>
@@ -1359,7 +1806,7 @@
                     </v:shape>
                   </v:group>
                 </v:group>
-                <v:shape id="文本框 41" o:spid="_x0000_s1040" type="#_x0000_t202" style="position:absolute;left:1333;width:27395;height:4492;visibility:visible;mso-wrap-style:square;v-text-anchor:top" o:gfxdata="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" filled="f" stroked="f" strokeweight=".5pt">
+                <v:shape id="文本框 41" o:spid="_x0000_s1041" type="#_x0000_t202" style="position:absolute;left:1333;width:27395;height:4492;visibility:visible;mso-wrap-style:square;v-text-anchor:top" o:gfxdata="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" filled="f" stroked="f" strokeweight=".5pt">
                   <v:textbox>
                     <w:txbxContent>
                       <w:p>
@@ -1391,7 +1838,7 @@
                             <w:szCs w:val="20"/>
                           </w:rPr>
                         </w:pPr>
-                        <w:hyperlink r:id="rId17" w:history="1">
+                        <w:hyperlink r:id="rId19" w:history="1">
                           <w:r>
                             <w:rPr>
                               <w:rStyle w:val="Hyperlink"/>
@@ -2161,8 +2608,8 @@
           </mc:Choice>
           <mc:Fallback>
             <w:pict>
-              <v:group w14:anchorId="6DD96B82" id="组合 4" o:spid="_x0000_s1041" style="position:absolute;left:0;text-align:left;margin-left:-29.25pt;margin-top:247.7pt;width:160.8pt;height:106.45pt;z-index:251851776" coordsize="20423,13517" o:gfxdata="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">
-                <v:shape id="文本框 59" o:spid="_x0000_s1042" type="#_x0000_t202" style="position:absolute;left:1828;width:15547;height:4126;visibility:visible;mso-wrap-style:square;v-text-anchor:top" o:gfxdata="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" filled="f" stroked="f" strokeweight=".5pt">
+              <v:group w14:anchorId="6DD96B82" id="组合 4" o:spid="_x0000_s1042" style="position:absolute;left:0;text-align:left;margin-left:-29.25pt;margin-top:247.7pt;width:160.8pt;height:106.45pt;z-index:251851776" coordsize="20423,13517" o:gfxdata="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">
+                <v:shape id="文本框 59" o:spid="_x0000_s1043" type="#_x0000_t202" style="position:absolute;left:1828;width:15547;height:4126;visibility:visible;mso-wrap-style:square;v-text-anchor:top" o:gfxdata="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" filled="f" stroked="f" strokeweight=".5pt">
                   <v:textbox>
                     <w:txbxContent>
                       <w:p>
@@ -2191,13 +2638,13 @@
                     </w:txbxContent>
                   </v:textbox>
                 </v:shape>
-                <v:group id="组合 33" o:spid="_x0000_s1043" style="position:absolute;top:4214;width:20423;height:9303" coordsize="20423,9303" o:gfxdata="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">
-                  <v:oval id="椭圆 64" o:spid="_x0000_s1044" style="position:absolute;left:12245;width:8178;height:9302;visibility:visible;mso-wrap-style:square;v-text-anchor:middle" o:gfxdata="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" fillcolor="#017baa" strokecolor="#017baa" strokeweight="1pt">
+                <v:group id="组合 33" o:spid="_x0000_s1044" style="position:absolute;top:4214;width:20423;height:9303" coordsize="20423,9303" o:gfxdata="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">
+                  <v:oval id="椭圆 64" o:spid="_x0000_s1045" style="position:absolute;left:12245;width:8178;height:9302;visibility:visible;mso-wrap-style:square;v-text-anchor:middle" o:gfxdata="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" fillcolor="#017baa" strokecolor="#017baa" strokeweight="1pt">
                     <v:stroke joinstyle="miter"/>
                   </v:oval>
-                  <v:group id="组合 12" o:spid="_x0000_s1045" style="position:absolute;width:19957;height:9303" coordsize="19957,9303" o:gfxdata="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">
-                    <v:rect id="矩形 63" o:spid="_x0000_s1046" style="position:absolute;width:17011;height:9303;visibility:visible;mso-wrap-style:square;v-text-anchor:middle" o:gfxdata="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" fillcolor="#017baa" strokecolor="#017baa" strokeweight="1pt"/>
-                    <v:shape id="文本框 66" o:spid="_x0000_s1047" type="#_x0000_t202" style="position:absolute;top:636;width:19957;height:7871;visibility:visible;mso-wrap-style:square;v-text-anchor:top" o:gfxdata="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" filled="f" stroked="f" strokeweight=".5pt">
+                  <v:group id="组合 12" o:spid="_x0000_s1046" style="position:absolute;width:19957;height:9303" coordsize="19957,9303" o:gfxdata="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">
+                    <v:rect id="矩形 63" o:spid="_x0000_s1047" style="position:absolute;width:17011;height:9303;visibility:visible;mso-wrap-style:square;v-text-anchor:middle" o:gfxdata="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" fillcolor="#017baa" strokecolor="#017baa" strokeweight="1pt"/>
+                    <v:shape id="文本框 66" o:spid="_x0000_s1048" type="#_x0000_t202" style="position:absolute;top:636;width:19957;height:7871;visibility:visible;mso-wrap-style:square;v-text-anchor:top" o:gfxdata="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" filled="f" stroked="f" strokeweight=".5pt">
                       <v:textbox>
                         <w:txbxContent>
                           <w:p>
@@ -2689,7 +3136,7 @@
           </mc:Choice>
           <mc:Fallback>
             <w:pict>
-              <v:shape w14:anchorId="03D18A56" id="文本框 23" o:spid="_x0000_s1048" type="#_x0000_t202" style="position:absolute;left:0;text-align:left;margin-left:-34.6pt;margin-top:355.45pt;width:178.1pt;height:132.45pt;z-index:251829248;visibility:visible;mso-wrap-style:square;mso-width-percent:0;mso-height-percent:0;mso-wrap-distance-left:9pt;mso-wrap-distance-top:0;mso-wrap-distance-right:9pt;mso-wrap-distance-bottom:0;mso-position-horizontal:absolute;mso-position-horizontal-relative:text;mso-position-vertical:absolute;mso-position-vertical-relative:text;mso-width-percent:0;mso-height-percent:0;mso-width-relative:margin;mso-height-relative:margin;v-text-anchor:top" o:gfxdata="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" filled="f" stroked="f" strokeweight=".5pt">
+              <v:shape w14:anchorId="03D18A56" id="文本框 23" o:spid="_x0000_s1049" type="#_x0000_t202" style="position:absolute;left:0;text-align:left;margin-left:-34.6pt;margin-top:355.45pt;width:178.1pt;height:132.45pt;z-index:251829248;visibility:visible;mso-wrap-style:square;mso-width-percent:0;mso-height-percent:0;mso-wrap-distance-left:9pt;mso-wrap-distance-top:0;mso-wrap-distance-right:9pt;mso-wrap-distance-bottom:0;mso-position-horizontal:absolute;mso-position-horizontal-relative:text;mso-position-vertical:absolute;mso-position-vertical-relative:text;mso-width-percent:0;mso-height-percent:0;mso-width-relative:margin;mso-height-relative:margin;v-text-anchor:top" o:gfxdata="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" filled="f" stroked="f" strokeweight=".5pt">
                 <v:textbox>
                   <w:txbxContent>
                     <w:p>
@@ -3118,6 +3565,15 @@
                                 </w:rPr>
                                 <w:t>luent</w:t>
                               </w:r>
+                              <w:r>
+                                <w:rPr>
+                                  <w:lang w:val="fr-FR"/>
+                                </w:rPr>
+                                <w:t xml:space="preserve"> </w:t>
+                              </w:r>
+                              <w:r>
+                                <w:t>(GRE 326)</w:t>
+                              </w:r>
                             </w:p>
                             <w:p>
                               <w:pPr>
@@ -3195,6 +3651,15 @@
                                   <w:lang w:val="fr-FR"/>
                                 </w:rPr>
                                 <w:t>luent</w:t>
+                              </w:r>
+                              <w:r>
+                                <w:rPr>
+                                  <w:lang w:val="fr-FR"/>
+                                </w:rPr>
+                                <w:t xml:space="preserve"> </w:t>
+                              </w:r>
+                              <w:r>
+                                <w:t>(DALF C1)</w:t>
                               </w:r>
                             </w:p>
                             <w:p>
@@ -3666,8 +4131,8 @@
           </mc:Choice>
           <mc:Fallback>
             <w:pict>
-              <v:group w14:anchorId="0C766574" id="组合 70" o:spid="_x0000_s1049" style="position:absolute;left:0;text-align:left;margin-left:-30.75pt;margin-top:495pt;width:168pt;height:152.7pt;z-index:251862016;mso-position-horizontal-relative:margin" coordsize="21336,19397" o:gfxdata="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">
-                <v:shape id="文本框 122" o:spid="_x0000_s1050" type="#_x0000_t202" style="position:absolute;left:3615;width:15360;height:4127;visibility:visible;mso-wrap-style:square;v-text-anchor:top" o:gfxdata="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" filled="f" stroked="f" strokeweight=".5pt">
+              <v:group w14:anchorId="0C766574" id="组合 70" o:spid="_x0000_s1050" style="position:absolute;left:0;text-align:left;margin-left:-30.75pt;margin-top:495pt;width:168pt;height:152.7pt;z-index:251862016;mso-position-horizontal-relative:margin" coordsize="21336,19397" o:gfxdata="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">
+                <v:shape id="文本框 122" o:spid="_x0000_s1051" type="#_x0000_t202" style="position:absolute;left:3615;width:15360;height:4127;visibility:visible;mso-wrap-style:square;v-text-anchor:top" o:gfxdata="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" filled="f" stroked="f" strokeweight=".5pt">
                   <v:textbox>
                     <w:txbxContent>
                       <w:p>
@@ -3705,7 +4170,7 @@
                     </w:txbxContent>
                   </v:textbox>
                 </v:shape>
-                <v:shape id="文本框 369" o:spid="_x0000_s1051" type="#_x0000_t202" style="position:absolute;top:2854;width:21336;height:16543;visibility:visible;mso-wrap-style:square;v-text-anchor:top" o:gfxdata="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" filled="f" stroked="f" strokeweight=".5pt">
+                <v:shape id="文本框 369" o:spid="_x0000_s1052" type="#_x0000_t202" style="position:absolute;top:2854;width:21336;height:16543;visibility:visible;mso-wrap-style:square;v-text-anchor:top" o:gfxdata="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" filled="f" stroked="f" strokeweight=".5pt">
                   <v:textbox>
                     <w:txbxContent>
                       <w:p>
@@ -3853,6 +4318,15 @@
                           </w:rPr>
                           <w:t>luent</w:t>
                         </w:r>
+                        <w:r>
+                          <w:rPr>
+                            <w:lang w:val="fr-FR"/>
+                          </w:rPr>
+                          <w:t xml:space="preserve"> </w:t>
+                        </w:r>
+                        <w:r>
+                          <w:t>(GRE 326)</w:t>
+                        </w:r>
                       </w:p>
                       <w:p>
                         <w:pPr>
@@ -3930,6 +4404,15 @@
                             <w:lang w:val="fr-FR"/>
                           </w:rPr>
                           <w:t>luent</w:t>
+                        </w:r>
+                        <w:r>
+                          <w:rPr>
+                            <w:lang w:val="fr-FR"/>
+                          </w:rPr>
+                          <w:t xml:space="preserve"> </w:t>
+                        </w:r>
+                        <w:r>
+                          <w:t>(DALF C1)</w:t>
                         </w:r>
                       </w:p>
                       <w:p>
@@ -4030,35 +4513,35 @@
                     </w:txbxContent>
                   </v:textbox>
                 </v:shape>
-                <v:group id="组合 67" o:spid="_x0000_s1052" style="position:absolute;left:3435;top:5285;width:16193;height:711" coordsize="16192,711" o:gfxdata="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">
-                  <v:roundrect id="圆角矩形 53" o:spid="_x0000_s1053" style="position:absolute;width:16192;height:711;visibility:visible;mso-wrap-style:square;v-text-anchor:middle" arcsize="10923f" o:gfxdata="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" filled="f" strokecolor="black [3213]" strokeweight="1pt">
+                <v:group id="组合 67" o:spid="_x0000_s1053" style="position:absolute;left:3435;top:5285;width:16193;height:711" coordsize="16192,711" o:gfxdata="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">
+                  <v:roundrect id="圆角矩形 53" o:spid="_x0000_s1054" style="position:absolute;width:16192;height:711;visibility:visible;mso-wrap-style:square;v-text-anchor:middle" arcsize="10923f" o:gfxdata="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" filled="f" strokecolor="black [3213]" strokeweight="1pt">
                     <v:stroke joinstyle="miter"/>
                   </v:roundrect>
-                  <v:roundrect id="圆角矩形 54" o:spid="_x0000_s1054" style="position:absolute;top:52;width:15539;height:582;visibility:visible;mso-wrap-style:square;v-text-anchor:middle" arcsize="10923f" o:gfxdata="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" fillcolor="#2b83b9" strokecolor="#0070c0" strokeweight="1pt">
+                  <v:roundrect id="圆角矩形 54" o:spid="_x0000_s1055" style="position:absolute;top:52;width:15539;height:582;visibility:visible;mso-wrap-style:square;v-text-anchor:middle" arcsize="10923f" o:gfxdata="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" fillcolor="#2b83b9" strokecolor="#0070c0" strokeweight="1pt">
                     <v:stroke joinstyle="miter"/>
                   </v:roundrect>
                 </v:group>
-                <v:group id="组合 46" o:spid="_x0000_s1055" style="position:absolute;left:3541;top:9408;width:16192;height:711" coordsize="16192,711" o:gfxdata="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">
-                  <v:roundrect id="圆角矩形 56" o:spid="_x0000_s1056" style="position:absolute;width:16192;height:711;visibility:visible;mso-wrap-style:square;v-text-anchor:middle" arcsize="10923f" o:gfxdata="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" filled="f" strokecolor="black [3213]" strokeweight="1pt">
+                <v:group id="组合 46" o:spid="_x0000_s1056" style="position:absolute;left:3541;top:9408;width:16192;height:711" coordsize="16192,711" o:gfxdata="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">
+                  <v:roundrect id="圆角矩形 56" o:spid="_x0000_s1057" style="position:absolute;width:16192;height:711;visibility:visible;mso-wrap-style:square;v-text-anchor:middle" arcsize="10923f" o:gfxdata="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" filled="f" strokecolor="black [3213]" strokeweight="1pt">
                     <v:stroke joinstyle="miter"/>
                   </v:roundrect>
-                  <v:roundrect id="圆角矩形 57" o:spid="_x0000_s1057" style="position:absolute;width:13266;height:711;visibility:visible;mso-wrap-style:square;v-text-anchor:middle" arcsize="10923f" o:gfxdata="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" fillcolor="#2b83b9" strokecolor="#0070c0" strokeweight="1pt">
+                  <v:roundrect id="圆角矩形 57" o:spid="_x0000_s1058" style="position:absolute;width:13266;height:711;visibility:visible;mso-wrap-style:square;v-text-anchor:middle" arcsize="10923f" o:gfxdata="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" fillcolor="#2b83b9" strokecolor="#0070c0" strokeweight="1pt">
                     <v:stroke joinstyle="miter"/>
                   </v:roundrect>
                 </v:group>
-                <v:group id="组合 68" o:spid="_x0000_s1058" style="position:absolute;left:3435;top:13372;width:16186;height:711" coordsize="16186,711" o:gfxdata="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">
-                  <v:roundrect id="圆角矩形 65" o:spid="_x0000_s1059" style="position:absolute;width:16186;height:711;visibility:visible;mso-wrap-style:square;v-text-anchor:middle" arcsize="10923f" o:gfxdata="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" filled="f" strokecolor="black [3213]" strokeweight="1pt">
+                <v:group id="组合 68" o:spid="_x0000_s1059" style="position:absolute;left:3435;top:13372;width:16186;height:711" coordsize="16186,711" o:gfxdata="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">
+                  <v:roundrect id="圆角矩形 65" o:spid="_x0000_s1060" style="position:absolute;width:16186;height:711;visibility:visible;mso-wrap-style:square;v-text-anchor:middle" arcsize="10923f" o:gfxdata="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" filled="f" strokecolor="black [3213]" strokeweight="1pt">
                     <v:stroke joinstyle="miter"/>
                   </v:roundrect>
-                  <v:roundrect id="圆角矩形 66" o:spid="_x0000_s1060" style="position:absolute;width:11469;height:704;visibility:visible;mso-wrap-style:square;v-text-anchor:middle" arcsize="10923f" o:gfxdata="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" fillcolor="#2b83b9" strokecolor="#0070c0" strokeweight="1pt">
+                  <v:roundrect id="圆角矩形 66" o:spid="_x0000_s1061" style="position:absolute;width:11469;height:704;visibility:visible;mso-wrap-style:square;v-text-anchor:middle" arcsize="10923f" o:gfxdata="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" fillcolor="#2b83b9" strokecolor="#0070c0" strokeweight="1pt">
                     <v:stroke joinstyle="miter"/>
                   </v:roundrect>
                 </v:group>
-                <v:group id="组合 69" o:spid="_x0000_s1061" style="position:absolute;left:3435;top:17336;width:16186;height:711" coordsize="16186,711" o:gfxdata="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">
-                  <v:roundrect id="圆角矩形 65" o:spid="_x0000_s1062" style="position:absolute;width:16186;height:711;visibility:visible;mso-wrap-style:square;v-text-anchor:middle" arcsize="10923f" o:gfxdata="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" filled="f" strokecolor="black [3213]" strokeweight="1pt">
+                <v:group id="组合 69" o:spid="_x0000_s1062" style="position:absolute;left:3435;top:17336;width:16186;height:711" coordsize="16186,711" o:gfxdata="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">
+                  <v:roundrect id="圆角矩形 65" o:spid="_x0000_s1063" style="position:absolute;width:16186;height:711;visibility:visible;mso-wrap-style:square;v-text-anchor:middle" arcsize="10923f" o:gfxdata="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" filled="f" strokecolor="black [3213]" strokeweight="1pt">
                     <v:stroke joinstyle="miter"/>
                   </v:roundrect>
-                  <v:roundrect id="圆角矩形 66" o:spid="_x0000_s1063" style="position:absolute;width:2061;height:634;visibility:visible;mso-wrap-style:square;v-text-anchor:middle" arcsize="10923f" o:gfxdata="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" fillcolor="#2b83b9" strokecolor="#0070c0" strokeweight="1pt">
+                  <v:roundrect id="圆角矩形 66" o:spid="_x0000_s1064" style="position:absolute;width:2061;height:634;visibility:visible;mso-wrap-style:square;v-text-anchor:middle" arcsize="10923f" o:gfxdata="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" fillcolor="#2b83b9" strokecolor="#0070c0" strokeweight="1pt">
                     <v:stroke joinstyle="miter"/>
                   </v:roundrect>
                 </v:group>
@@ -4193,7 +4676,7 @@
                           </pic:cNvPicPr>
                         </pic:nvPicPr>
                         <pic:blipFill>
-                          <a:blip r:embed="rId18" cstate="print">
+                          <a:blip r:embed="rId20" cstate="print">
                             <a:duotone>
                               <a:schemeClr val="accent1">
                                 <a:shade val="45000"/>
@@ -4234,7 +4717,7 @@
                           </pic:cNvPicPr>
                         </pic:nvPicPr>
                         <pic:blipFill>
-                          <a:blip r:embed="rId19" cstate="print">
+                          <a:blip r:embed="rId21" cstate="print">
                             <a:duotone>
                               <a:schemeClr val="accent1">
                                 <a:shade val="45000"/>
@@ -4275,7 +4758,7 @@
                           </pic:cNvPicPr>
                         </pic:nvPicPr>
                         <pic:blipFill>
-                          <a:blip r:embed="rId20" cstate="print">
+                          <a:blip r:embed="rId22" cstate="print">
                             <a:duotone>
                               <a:schemeClr val="accent1">
                                 <a:shade val="45000"/>
@@ -4316,7 +4799,7 @@
                           </pic:cNvPicPr>
                         </pic:nvPicPr>
                         <pic:blipFill>
-                          <a:blip r:embed="rId21" cstate="print">
+                          <a:blip r:embed="rId23" cstate="print">
                             <a:duotone>
                               <a:schemeClr val="accent1">
                                 <a:shade val="45000"/>
@@ -4363,8 +4846,8 @@
           </mc:Choice>
           <mc:Fallback>
             <w:pict>
-              <v:group w14:anchorId="7744E4E9" id="组合 50" o:spid="_x0000_s1064" style="position:absolute;left:0;text-align:left;margin-left:-32.4pt;margin-top:648.85pt;width:206pt;height:54.3pt;z-index:251784192;mso-width-relative:margin;mso-height-relative:margin" coordsize="26162,6893" o:gfxdata="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">
-                <v:shape id="文本框 81" o:spid="_x0000_s1065" type="#_x0000_t202" style="position:absolute;width:26162;height:4127;visibility:visible;mso-wrap-style:square;v-text-anchor:top" o:gfxdata="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" filled="f" stroked="f" strokeweight=".5pt">
+              <v:group w14:anchorId="7744E4E9" id="组合 50" o:spid="_x0000_s1065" style="position:absolute;left:0;text-align:left;margin-left:-32.4pt;margin-top:648.85pt;width:206pt;height:54.3pt;z-index:251784192;mso-width-relative:margin;mso-height-relative:margin" coordsize="26162,6893" o:gfxdata="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">
+                <v:shape id="文本框 81" o:spid="_x0000_s1066" type="#_x0000_t202" style="position:absolute;width:26162;height:4127;visibility:visible;mso-wrap-style:square;v-text-anchor:top" o:gfxdata="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" filled="f" stroked="f" strokeweight=".5pt">
                   <v:textbox>
                     <w:txbxContent>
                       <w:p>
@@ -4415,17 +4898,17 @@
                     </w:txbxContent>
                   </v:textbox>
                 </v:shape>
-                <v:shape id="图片 400" o:spid="_x0000_s1066" type="#_x0000_t75" style="position:absolute;left:7212;top:4318;width:2413;height:2413;visibility:visible;mso-wrap-style:square" o:gfxdata="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">
-                  <v:imagedata r:id="rId22" o:title="" recolortarget="#1b456c [1444]"/>
-                </v:shape>
-                <v:shape id="图片 404" o:spid="_x0000_s1067" type="#_x0000_t75" style="position:absolute;left:10985;top:3683;width:3048;height:3048;visibility:visible;mso-wrap-style:square" o:gfxdata="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">
-                  <v:imagedata r:id="rId23" o:title="" recolortarget="#1b456c [1444]"/>
-                </v:shape>
-                <v:shape id="图片 405" o:spid="_x0000_s1068" type="#_x0000_t75" style="position:absolute;left:2612;top:3591;width:3302;height:3302;visibility:visible;mso-wrap-style:square" o:gfxdata="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">
+                <v:shape id="图片 400" o:spid="_x0000_s1067" type="#_x0000_t75" style="position:absolute;left:7212;top:4318;width:2413;height:2413;visibility:visible;mso-wrap-style:square" o:gfxdata="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">
                   <v:imagedata r:id="rId24" o:title="" recolortarget="#1b456c [1444]"/>
                 </v:shape>
-                <v:shape id="图片 406" o:spid="_x0000_s1069" type="#_x0000_t75" style="position:absolute;left:15134;top:3978;width:2686;height:2686;visibility:visible;mso-wrap-style:square" o:gfxdata="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">
+                <v:shape id="图片 404" o:spid="_x0000_s1068" type="#_x0000_t75" style="position:absolute;left:10985;top:3683;width:3048;height:3048;visibility:visible;mso-wrap-style:square" o:gfxdata="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">
                   <v:imagedata r:id="rId25" o:title="" recolortarget="#1b456c [1444]"/>
+                </v:shape>
+                <v:shape id="图片 405" o:spid="_x0000_s1069" type="#_x0000_t75" style="position:absolute;left:2612;top:3591;width:3302;height:3302;visibility:visible;mso-wrap-style:square" o:gfxdata="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">
+                  <v:imagedata r:id="rId26" o:title="" recolortarget="#1b456c [1444]"/>
+                </v:shape>
+                <v:shape id="图片 406" o:spid="_x0000_s1070" type="#_x0000_t75" style="position:absolute;left:15134;top:3978;width:2686;height:2686;visibility:visible;mso-wrap-style:square" o:gfxdata="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">
+                  <v:imagedata r:id="rId27" o:title="" recolortarget="#1b456c [1444]"/>
                 </v:shape>
               </v:group>
             </w:pict>
@@ -4449,7 +4932,7 @@
             <wp:effectExtent l="0" t="0" r="0" b="1905"/>
             <wp:wrapNone/>
             <wp:docPr id="56" name="Image 56" descr="Github, ícones Do Computador, Git png transparente grátis">
-              <a:hlinkClick xmlns:a="http://schemas.openxmlformats.org/drawingml/2006/main" r:id="rId26"/>
+              <a:hlinkClick xmlns:a="http://schemas.openxmlformats.org/drawingml/2006/main" r:id="rId28"/>
             </wp:docPr>
             <wp:cNvGraphicFramePr>
               <a:graphicFrameLocks xmlns:a="http://schemas.openxmlformats.org/drawingml/2006/main" noChangeAspect="1"/>
@@ -4459,14 +4942,14 @@
                 <pic:pic xmlns:pic="http://schemas.openxmlformats.org/drawingml/2006/picture">
                   <pic:nvPicPr>
                     <pic:cNvPr id="56" name="Image 56" descr="Github, ícones Do Computador, Git png transparente grátis">
-                      <a:hlinkClick r:id="rId26"/>
+                      <a:hlinkClick r:id="rId28"/>
                     </pic:cNvPr>
                     <pic:cNvPicPr>
                       <a:picLocks noChangeAspect="1" noChangeArrowheads="1"/>
                     </pic:cNvPicPr>
                   </pic:nvPicPr>
                   <pic:blipFill>
-                    <a:blip r:embed="rId27" cstate="print">
+                    <a:blip r:embed="rId29" cstate="print">
                       <a:extLst>
                         <a:ext uri="{28A0092B-C50C-407E-A947-70E740481C1C}">
                           <a14:useLocalDpi xmlns:a14="http://schemas.microsoft.com/office/drawing/2010/main" val="0"/>
@@ -4526,7 +5009,7 @@
             <wp:effectExtent l="0" t="0" r="1270" b="1270"/>
             <wp:wrapNone/>
             <wp:docPr id="25" name="Image 25">
-              <a:hlinkClick xmlns:a="http://schemas.openxmlformats.org/drawingml/2006/main" r:id="rId28"/>
+              <a:hlinkClick xmlns:a="http://schemas.openxmlformats.org/drawingml/2006/main" r:id="rId30"/>
             </wp:docPr>
             <wp:cNvGraphicFramePr>
               <a:graphicFrameLocks xmlns:a="http://schemas.openxmlformats.org/drawingml/2006/main" noChangeAspect="1"/>
@@ -4536,14 +5019,14 @@
                 <pic:pic xmlns:pic="http://schemas.openxmlformats.org/drawingml/2006/picture">
                   <pic:nvPicPr>
                     <pic:cNvPr id="35" name="Image 35">
-                      <a:hlinkClick r:id="rId28"/>
+                      <a:hlinkClick r:id="rId30"/>
                     </pic:cNvPr>
                     <pic:cNvPicPr>
                       <a:picLocks noChangeAspect="1" noChangeArrowheads="1"/>
                     </pic:cNvPicPr>
                   </pic:nvPicPr>
                   <pic:blipFill>
-                    <a:blip r:embed="rId29" cstate="print">
+                    <a:blip r:embed="rId31" cstate="print">
                       <a:extLst>
                         <a:ext uri="{28A0092B-C50C-407E-A947-70E740481C1C}">
                           <a14:useLocalDpi xmlns:a14="http://schemas.microsoft.com/office/drawing/2010/main" val="0"/>
@@ -4588,7 +5071,7 @@
         <mc:AlternateContent>
           <mc:Choice Requires="wps">
             <w:drawing>
-              <wp:anchor distT="0" distB="0" distL="114300" distR="114300" simplePos="0" relativeHeight="251881472" behindDoc="0" locked="0" layoutInCell="1" allowOverlap="1" wp14:anchorId="59800F59" wp14:editId="1330A187">
+              <wp:anchor distT="0" distB="0" distL="114300" distR="114300" simplePos="0" relativeHeight="251881472" behindDoc="0" locked="0" layoutInCell="1" allowOverlap="1" wp14:anchorId="59800F59" wp14:editId="73D37E36">
                 <wp:simplePos x="0" y="0"/>
                 <wp:positionH relativeFrom="column">
                   <wp:posOffset>1772285</wp:posOffset>
@@ -4731,7 +5214,7 @@
           </mc:Choice>
           <mc:Fallback>
             <w:pict>
-              <v:shape w14:anchorId="59800F59" id="文本框 2" o:spid="_x0000_s1070" type="#_x0000_t202" style="position:absolute;left:0;text-align:left;margin-left:139.55pt;margin-top:630.5pt;width:94.8pt;height:45pt;z-index:251881472;visibility:visible;mso-wrap-style:square;mso-width-percent:0;mso-wrap-distance-left:9pt;mso-wrap-distance-top:0;mso-wrap-distance-right:9pt;mso-wrap-distance-bottom:0;mso-position-horizontal:absolute;mso-position-horizontal-relative:text;mso-position-vertical:absolute;mso-position-vertical-relative:text;mso-width-percent:0;mso-width-relative:margin;v-text-anchor:top" o:gfxdata="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" fillcolor="white [3212]" stroked="f" strokeweight=".5pt">
+              <v:shape w14:anchorId="59800F59" id="文本框 2" o:spid="_x0000_s1071" type="#_x0000_t202" style="position:absolute;left:0;text-align:left;margin-left:139.55pt;margin-top:630.5pt;width:94.8pt;height:45pt;z-index:251881472;visibility:visible;mso-wrap-style:square;mso-width-percent:0;mso-wrap-distance-left:9pt;mso-wrap-distance-top:0;mso-wrap-distance-right:9pt;mso-wrap-distance-bottom:0;mso-position-horizontal:absolute;mso-position-horizontal-relative:text;mso-position-vertical:absolute;mso-position-vertical-relative:text;mso-width-percent:0;mso-width-relative:margin;v-text-anchor:top" o:gfxdata="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" fillcolor="white [3212]" stroked="f" strokeweight=".5pt">
                 <v:textbox>
                   <w:txbxContent>
                     <w:p>
@@ -4814,547 +5297,6 @@
                     </w:p>
                   </w:txbxContent>
                 </v:textbox>
-              </v:shape>
-            </w:pict>
-          </mc:Fallback>
-        </mc:AlternateContent>
-      </w:r>
-      <w:r>
-        <w:rPr>
-          <w:rFonts w:ascii="微软雅黑" w:eastAsia="微软雅黑" w:hAnsi="微软雅黑"/>
-          <w:noProof/>
-        </w:rPr>
-        <mc:AlternateContent>
-          <mc:Choice Requires="wps">
-            <w:drawing>
-              <wp:anchor distT="0" distB="0" distL="114300" distR="114300" simplePos="0" relativeHeight="251886592" behindDoc="0" locked="0" layoutInCell="1" allowOverlap="1" wp14:anchorId="358C5DC5" wp14:editId="6E71E862">
-                <wp:simplePos x="0" y="0"/>
-                <wp:positionH relativeFrom="margin">
-                  <wp:posOffset>2181860</wp:posOffset>
-                </wp:positionH>
-                <wp:positionV relativeFrom="paragraph">
-                  <wp:posOffset>8565455</wp:posOffset>
-                </wp:positionV>
-                <wp:extent cx="4649638" cy="1440611"/>
-                <wp:effectExtent l="0" t="0" r="0" b="7620"/>
-                <wp:wrapNone/>
-                <wp:docPr id="48" name="文本框 24"/>
-                <wp:cNvGraphicFramePr/>
-                <a:graphic xmlns:a="http://schemas.openxmlformats.org/drawingml/2006/main">
-                  <a:graphicData uri="http://schemas.microsoft.com/office/word/2010/wordprocessingShape">
-                    <wps:wsp>
-                      <wps:cNvSpPr txBox="1"/>
-                      <wps:spPr>
-                        <a:xfrm>
-                          <a:off x="0" y="0"/>
-                          <a:ext cx="4649638" cy="1440611"/>
-                        </a:xfrm>
-                        <a:prstGeom prst="rect">
-                          <a:avLst/>
-                        </a:prstGeom>
-                        <a:solidFill>
-                          <a:schemeClr val="bg1"/>
-                        </a:solidFill>
-                        <a:ln w="6350">
-                          <a:noFill/>
-                        </a:ln>
-                        <a:effectLst/>
-                      </wps:spPr>
-                      <wps:style>
-                        <a:lnRef idx="0">
-                          <a:schemeClr val="accent1"/>
-                        </a:lnRef>
-                        <a:fillRef idx="0">
-                          <a:schemeClr val="accent1"/>
-                        </a:fillRef>
-                        <a:effectRef idx="0">
-                          <a:schemeClr val="accent1"/>
-                        </a:effectRef>
-                        <a:fontRef idx="minor">
-                          <a:schemeClr val="dk1"/>
-                        </a:fontRef>
-                      </wps:style>
-                      <wps:txbx>
-                        <w:txbxContent>
-                          <w:p>
-                            <w:pPr>
-                              <w:jc w:val="left"/>
-                              <w:rPr>
-                                <w:rFonts w:ascii="Times New Roman" w:hAnsi="Times New Roman" w:cs="Times New Roman"/>
-                                <w:b/>
-                                <w:bCs/>
-                              </w:rPr>
-                            </w:pPr>
-                            <w:r>
-                              <w:rPr>
-                                <w:rFonts w:ascii="Times New Roman" w:hAnsi="Times New Roman" w:cs="Times New Roman"/>
-                                <w:b/>
-                                <w:bCs/>
-                              </w:rPr>
-                              <w:t>Essay</w:t>
-                            </w:r>
-                            <w:r>
-                              <w:rPr>
-                                <w:rFonts w:ascii="Times New Roman" w:hAnsi="Times New Roman" w:cs="Times New Roman"/>
-                                <w:b/>
-                                <w:bCs/>
-                              </w:rPr>
-                              <w:t xml:space="preserve"> - </w:t>
-                            </w:r>
-                            <w:r>
-                              <w:rPr>
-                                <w:rFonts w:ascii="Times New Roman" w:hAnsi="Times New Roman" w:cs="Times New Roman"/>
-                                <w:b/>
-                                <w:bCs/>
-                              </w:rPr>
-                              <w:t>CNN text classification method based on simulated annealing method</w:t>
-                            </w:r>
-                          </w:p>
-                          <w:p>
-                            <w:pPr>
-                              <w:jc w:val="right"/>
-                              <w:rPr>
-                                <w:rFonts w:ascii="Times New Roman" w:hAnsi="Times New Roman" w:cs="Times New Roman"/>
-                                <w:b/>
-                                <w:bCs/>
-                              </w:rPr>
-                            </w:pPr>
-                            <w:r>
-                              <w:rPr>
-                                <w:rFonts w:ascii="Times New Roman" w:hAnsi="Times New Roman" w:cs="Times New Roman"/>
-                                <w:i/>
-                                <w:iCs/>
-                                <w:sz w:val="18"/>
-                                <w:szCs w:val="18"/>
-                                <w:u w:val="single"/>
-                              </w:rPr>
-                              <w:t>ACM - International Conference Proceeding Series (ISBN: 978-1-4503-8432-2)</w:t>
-                            </w:r>
-                          </w:p>
-                          <w:p>
-                            <w:pPr>
-                              <w:rPr>
-                                <w:rFonts w:ascii="Times New Roman" w:hAnsi="Times New Roman" w:cs="Times New Roman"/>
-                                <w:b/>
-                                <w:bCs/>
-                              </w:rPr>
-                            </w:pPr>
-                            <w:r>
-                              <w:rPr>
-                                <w:rFonts w:ascii="Times New Roman" w:hAnsi="Times New Roman" w:cs="Times New Roman"/>
-                                <w:b/>
-                                <w:bCs/>
-                              </w:rPr>
-                              <w:t>Essay</w:t>
-                            </w:r>
-                            <w:r>
-                              <w:rPr>
-                                <w:rFonts w:ascii="Times New Roman" w:hAnsi="Times New Roman" w:cs="Times New Roman"/>
-                                <w:b/>
-                                <w:bCs/>
-                              </w:rPr>
-                              <w:t xml:space="preserve"> - Mechanical gyroscope based one-rotor aircraft modification design</w:t>
-                            </w:r>
-                          </w:p>
-                          <w:p>
-                            <w:pPr>
-                              <w:snapToGrid w:val="0"/>
-                              <w:jc w:val="right"/>
-                              <w:rPr>
-                                <w:rFonts w:ascii="Times New Roman" w:hAnsi="Times New Roman" w:cs="Times New Roman"/>
-                                <w:i/>
-                                <w:iCs/>
-                                <w:sz w:val="18"/>
-                                <w:szCs w:val="18"/>
-                                <w:u w:val="single"/>
-                              </w:rPr>
-                            </w:pPr>
-                            <w:r>
-                              <w:rPr>
-                                <w:rFonts w:ascii="Times New Roman" w:hAnsi="Times New Roman" w:cs="Times New Roman"/>
-                                <w:i/>
-                                <w:iCs/>
-                                <w:sz w:val="18"/>
-                                <w:szCs w:val="18"/>
-                                <w:u w:val="single"/>
-                              </w:rPr>
-                              <w:t>Fortune Time</w:t>
-                            </w:r>
-                            <w:r>
-                              <w:rPr>
-                                <w:rFonts w:ascii="Times New Roman" w:hAnsi="Times New Roman" w:cs="Times New Roman"/>
-                                <w:i/>
-                                <w:iCs/>
-                                <w:sz w:val="18"/>
-                                <w:szCs w:val="18"/>
-                                <w:u w:val="single"/>
-                              </w:rPr>
-                              <w:t xml:space="preserve"> </w:t>
-                            </w:r>
-                            <w:r>
-                              <w:rPr>
-                                <w:rFonts w:ascii="Times New Roman" w:hAnsi="Times New Roman" w:cs="Times New Roman" w:hint="eastAsia"/>
-                                <w:i/>
-                                <w:iCs/>
-                                <w:sz w:val="18"/>
-                                <w:szCs w:val="18"/>
-                                <w:u w:val="single"/>
-                              </w:rPr>
-                              <w:t>(</w:t>
-                            </w:r>
-                            <w:r>
-                              <w:rPr>
-                                <w:rFonts w:ascii="Times New Roman" w:hAnsi="Times New Roman" w:cs="Times New Roman"/>
-                                <w:i/>
-                                <w:iCs/>
-                                <w:sz w:val="18"/>
-                                <w:szCs w:val="18"/>
-                                <w:u w:val="single"/>
-                              </w:rPr>
-                              <w:t xml:space="preserve">2019.04), </w:t>
-                            </w:r>
-                            <w:r>
-                              <w:rPr>
-                                <w:rFonts w:ascii="Times New Roman" w:hAnsi="Times New Roman" w:cs="Times New Roman" w:hint="eastAsia"/>
-                                <w:i/>
-                                <w:iCs/>
-                                <w:sz w:val="18"/>
-                                <w:szCs w:val="18"/>
-                                <w:u w:val="single"/>
-                              </w:rPr>
-                              <w:t>ISSN</w:t>
-                            </w:r>
-                            <w:r>
-                              <w:rPr>
-                                <w:rFonts w:ascii="Times New Roman" w:hAnsi="Times New Roman" w:cs="Times New Roman" w:hint="eastAsia"/>
-                                <w:i/>
-                                <w:iCs/>
-                                <w:sz w:val="18"/>
-                                <w:szCs w:val="18"/>
-                                <w:u w:val="single"/>
-                              </w:rPr>
-                              <w:t>：</w:t>
-                            </w:r>
-                            <w:r>
-                              <w:rPr>
-                                <w:rFonts w:ascii="Times New Roman" w:hAnsi="Times New Roman" w:cs="Times New Roman" w:hint="eastAsia"/>
-                                <w:i/>
-                                <w:iCs/>
-                                <w:sz w:val="18"/>
-                                <w:szCs w:val="18"/>
-                                <w:u w:val="single"/>
-                              </w:rPr>
-                              <w:t>1004-0447</w:t>
-                            </w:r>
-                          </w:p>
-                          <w:p>
-                            <w:pPr>
-                              <w:rPr>
-                                <w:rFonts w:ascii="Times New Roman" w:hAnsi="Times New Roman" w:cs="Times New Roman"/>
-                                <w:b/>
-                                <w:bCs/>
-                              </w:rPr>
-                            </w:pPr>
-                            <w:r>
-                              <w:rPr>
-                                <w:rFonts w:ascii="Times New Roman" w:hAnsi="Times New Roman" w:cs="Times New Roman"/>
-                                <w:b/>
-                                <w:bCs/>
-                              </w:rPr>
-                              <w:t xml:space="preserve">Competition - </w:t>
-                            </w:r>
-                            <w:r>
-                              <w:rPr>
-                                <w:rFonts w:ascii="Times New Roman" w:hAnsi="Times New Roman" w:cs="Times New Roman"/>
-                                <w:b/>
-                                <w:bCs/>
-                              </w:rPr>
-                              <w:t>Based on non-stationary thermal conductivity, the design of special garments for high-temperature operations</w:t>
-                            </w:r>
-                          </w:p>
-                          <w:p>
-                            <w:pPr>
-                              <w:snapToGrid w:val="0"/>
-                              <w:jc w:val="right"/>
-                              <w:rPr>
-                                <w:rFonts w:ascii="Times New Roman" w:hAnsi="Times New Roman" w:cs="Times New Roman"/>
-                                <w:i/>
-                                <w:iCs/>
-                                <w:sz w:val="18"/>
-                                <w:szCs w:val="18"/>
-                                <w:u w:val="single"/>
-                              </w:rPr>
-                            </w:pPr>
-                            <w:r>
-                              <w:rPr>
-                                <w:rFonts w:ascii="Times New Roman" w:hAnsi="Times New Roman" w:cs="Times New Roman"/>
-                                <w:i/>
-                                <w:iCs/>
-                                <w:sz w:val="18"/>
-                                <w:szCs w:val="18"/>
-                                <w:u w:val="single"/>
-                              </w:rPr>
-                              <w:t>2019 China Mathematical Modeling Competition Second Prize in Liaoning Province</w:t>
-                            </w:r>
-                          </w:p>
-                          <w:p>
-                            <w:pPr>
-                              <w:snapToGrid w:val="0"/>
-                              <w:ind w:left="249" w:hanging="249"/>
-                            </w:pPr>
-                          </w:p>
-                        </w:txbxContent>
-                      </wps:txbx>
-                      <wps:bodyPr rot="0" spcFirstLastPara="0" vertOverflow="overflow" horzOverflow="overflow" vert="horz" wrap="square" lIns="91440" tIns="45720" rIns="91440" bIns="45720" numCol="1" spcCol="0" rtlCol="0" fromWordArt="0" anchor="t" anchorCtr="0" forceAA="0" compatLnSpc="1">
-                        <a:noAutofit/>
-                      </wps:bodyPr>
-                    </wps:wsp>
-                  </a:graphicData>
-                </a:graphic>
-                <wp14:sizeRelH relativeFrom="margin">
-                  <wp14:pctWidth>0</wp14:pctWidth>
-                </wp14:sizeRelH>
-                <wp14:sizeRelV relativeFrom="margin">
-                  <wp14:pctHeight>0</wp14:pctHeight>
-                </wp14:sizeRelV>
-              </wp:anchor>
-            </w:drawing>
-          </mc:Choice>
-          <mc:Fallback>
-            <w:pict>
-              <v:shape w14:anchorId="358C5DC5" id="文本框 24" o:spid="_x0000_s1071" type="#_x0000_t202" style="position:absolute;left:0;text-align:left;margin-left:171.8pt;margin-top:674.45pt;width:366.1pt;height:113.45pt;z-index:251886592;visibility:visible;mso-wrap-style:square;mso-width-percent:0;mso-height-percent:0;mso-wrap-distance-left:9pt;mso-wrap-distance-top:0;mso-wrap-distance-right:9pt;mso-wrap-distance-bottom:0;mso-position-horizontal:absolute;mso-position-horizontal-relative:margin;mso-position-vertical:absolute;mso-position-vertical-relative:text;mso-width-percent:0;mso-height-percent:0;mso-width-relative:margin;mso-height-relative:margin;v-text-anchor:top" o:gfxdata="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" fillcolor="white [3212]" stroked="f" strokeweight=".5pt">
-                <v:textbox>
-                  <w:txbxContent>
-                    <w:p>
-                      <w:pPr>
-                        <w:jc w:val="left"/>
-                        <w:rPr>
-                          <w:rFonts w:ascii="Times New Roman" w:hAnsi="Times New Roman" w:cs="Times New Roman"/>
-                          <w:b/>
-                          <w:bCs/>
-                        </w:rPr>
-                      </w:pPr>
-                      <w:r>
-                        <w:rPr>
-                          <w:rFonts w:ascii="Times New Roman" w:hAnsi="Times New Roman" w:cs="Times New Roman"/>
-                          <w:b/>
-                          <w:bCs/>
-                        </w:rPr>
-                        <w:t>Essay</w:t>
-                      </w:r>
-                      <w:r>
-                        <w:rPr>
-                          <w:rFonts w:ascii="Times New Roman" w:hAnsi="Times New Roman" w:cs="Times New Roman"/>
-                          <w:b/>
-                          <w:bCs/>
-                        </w:rPr>
-                        <w:t xml:space="preserve"> - </w:t>
-                      </w:r>
-                      <w:r>
-                        <w:rPr>
-                          <w:rFonts w:ascii="Times New Roman" w:hAnsi="Times New Roman" w:cs="Times New Roman"/>
-                          <w:b/>
-                          <w:bCs/>
-                        </w:rPr>
-                        <w:t>CNN text classification method based on simulated annealing method</w:t>
-                      </w:r>
-                    </w:p>
-                    <w:p>
-                      <w:pPr>
-                        <w:jc w:val="right"/>
-                        <w:rPr>
-                          <w:rFonts w:ascii="Times New Roman" w:hAnsi="Times New Roman" w:cs="Times New Roman"/>
-                          <w:b/>
-                          <w:bCs/>
-                        </w:rPr>
-                      </w:pPr>
-                      <w:r>
-                        <w:rPr>
-                          <w:rFonts w:ascii="Times New Roman" w:hAnsi="Times New Roman" w:cs="Times New Roman"/>
-                          <w:i/>
-                          <w:iCs/>
-                          <w:sz w:val="18"/>
-                          <w:szCs w:val="18"/>
-                          <w:u w:val="single"/>
-                        </w:rPr>
-                        <w:t>ACM - International Conference Proceeding Series (ISBN: 978-1-4503-8432-2)</w:t>
-                      </w:r>
-                    </w:p>
-                    <w:p>
-                      <w:pPr>
-                        <w:rPr>
-                          <w:rFonts w:ascii="Times New Roman" w:hAnsi="Times New Roman" w:cs="Times New Roman"/>
-                          <w:b/>
-                          <w:bCs/>
-                        </w:rPr>
-                      </w:pPr>
-                      <w:r>
-                        <w:rPr>
-                          <w:rFonts w:ascii="Times New Roman" w:hAnsi="Times New Roman" w:cs="Times New Roman"/>
-                          <w:b/>
-                          <w:bCs/>
-                        </w:rPr>
-                        <w:t>Essay</w:t>
-                      </w:r>
-                      <w:r>
-                        <w:rPr>
-                          <w:rFonts w:ascii="Times New Roman" w:hAnsi="Times New Roman" w:cs="Times New Roman"/>
-                          <w:b/>
-                          <w:bCs/>
-                        </w:rPr>
-                        <w:t xml:space="preserve"> - Mechanical gyroscope based one-rotor aircraft modification design</w:t>
-                      </w:r>
-                    </w:p>
-                    <w:p>
-                      <w:pPr>
-                        <w:snapToGrid w:val="0"/>
-                        <w:jc w:val="right"/>
-                        <w:rPr>
-                          <w:rFonts w:ascii="Times New Roman" w:hAnsi="Times New Roman" w:cs="Times New Roman"/>
-                          <w:i/>
-                          <w:iCs/>
-                          <w:sz w:val="18"/>
-                          <w:szCs w:val="18"/>
-                          <w:u w:val="single"/>
-                        </w:rPr>
-                      </w:pPr>
-                      <w:r>
-                        <w:rPr>
-                          <w:rFonts w:ascii="Times New Roman" w:hAnsi="Times New Roman" w:cs="Times New Roman"/>
-                          <w:i/>
-                          <w:iCs/>
-                          <w:sz w:val="18"/>
-                          <w:szCs w:val="18"/>
-                          <w:u w:val="single"/>
-                        </w:rPr>
-                        <w:t>Fortune Time</w:t>
-                      </w:r>
-                      <w:r>
-                        <w:rPr>
-                          <w:rFonts w:ascii="Times New Roman" w:hAnsi="Times New Roman" w:cs="Times New Roman"/>
-                          <w:i/>
-                          <w:iCs/>
-                          <w:sz w:val="18"/>
-                          <w:szCs w:val="18"/>
-                          <w:u w:val="single"/>
-                        </w:rPr>
-                        <w:t xml:space="preserve"> </w:t>
-                      </w:r>
-                      <w:r>
-                        <w:rPr>
-                          <w:rFonts w:ascii="Times New Roman" w:hAnsi="Times New Roman" w:cs="Times New Roman" w:hint="eastAsia"/>
-                          <w:i/>
-                          <w:iCs/>
-                          <w:sz w:val="18"/>
-                          <w:szCs w:val="18"/>
-                          <w:u w:val="single"/>
-                        </w:rPr>
-                        <w:t>(</w:t>
-                      </w:r>
-                      <w:r>
-                        <w:rPr>
-                          <w:rFonts w:ascii="Times New Roman" w:hAnsi="Times New Roman" w:cs="Times New Roman"/>
-                          <w:i/>
-                          <w:iCs/>
-                          <w:sz w:val="18"/>
-                          <w:szCs w:val="18"/>
-                          <w:u w:val="single"/>
-                        </w:rPr>
-                        <w:t xml:space="preserve">2019.04), </w:t>
-                      </w:r>
-                      <w:r>
-                        <w:rPr>
-                          <w:rFonts w:ascii="Times New Roman" w:hAnsi="Times New Roman" w:cs="Times New Roman" w:hint="eastAsia"/>
-                          <w:i/>
-                          <w:iCs/>
-                          <w:sz w:val="18"/>
-                          <w:szCs w:val="18"/>
-                          <w:u w:val="single"/>
-                        </w:rPr>
-                        <w:t>ISSN</w:t>
-                      </w:r>
-                      <w:r>
-                        <w:rPr>
-                          <w:rFonts w:ascii="Times New Roman" w:hAnsi="Times New Roman" w:cs="Times New Roman" w:hint="eastAsia"/>
-                          <w:i/>
-                          <w:iCs/>
-                          <w:sz w:val="18"/>
-                          <w:szCs w:val="18"/>
-                          <w:u w:val="single"/>
-                        </w:rPr>
-                        <w:t>：</w:t>
-                      </w:r>
-                      <w:r>
-                        <w:rPr>
-                          <w:rFonts w:ascii="Times New Roman" w:hAnsi="Times New Roman" w:cs="Times New Roman" w:hint="eastAsia"/>
-                          <w:i/>
-                          <w:iCs/>
-                          <w:sz w:val="18"/>
-                          <w:szCs w:val="18"/>
-                          <w:u w:val="single"/>
-                        </w:rPr>
-                        <w:t>1004-0447</w:t>
-                      </w:r>
-                    </w:p>
-                    <w:p>
-                      <w:pPr>
-                        <w:rPr>
-                          <w:rFonts w:ascii="Times New Roman" w:hAnsi="Times New Roman" w:cs="Times New Roman"/>
-                          <w:b/>
-                          <w:bCs/>
-                        </w:rPr>
-                      </w:pPr>
-                      <w:r>
-                        <w:rPr>
-                          <w:rFonts w:ascii="Times New Roman" w:hAnsi="Times New Roman" w:cs="Times New Roman"/>
-                          <w:b/>
-                          <w:bCs/>
-                        </w:rPr>
-                        <w:t xml:space="preserve">Competition - </w:t>
-                      </w:r>
-                      <w:r>
-                        <w:rPr>
-                          <w:rFonts w:ascii="Times New Roman" w:hAnsi="Times New Roman" w:cs="Times New Roman"/>
-                          <w:b/>
-                          <w:bCs/>
-                        </w:rPr>
-                        <w:t>Based on non-stationary thermal conductivity, the design of special garments for high-temperature operations</w:t>
-                      </w:r>
-                    </w:p>
-                    <w:p>
-                      <w:pPr>
-                        <w:snapToGrid w:val="0"/>
-                        <w:jc w:val="right"/>
-                        <w:rPr>
-                          <w:rFonts w:ascii="Times New Roman" w:hAnsi="Times New Roman" w:cs="Times New Roman"/>
-                          <w:i/>
-                          <w:iCs/>
-                          <w:sz w:val="18"/>
-                          <w:szCs w:val="18"/>
-                          <w:u w:val="single"/>
-                        </w:rPr>
-                      </w:pPr>
-                      <w:r>
-                        <w:rPr>
-                          <w:rFonts w:ascii="Times New Roman" w:hAnsi="Times New Roman" w:cs="Times New Roman"/>
-                          <w:i/>
-                          <w:iCs/>
-                          <w:sz w:val="18"/>
-                          <w:szCs w:val="18"/>
-                          <w:u w:val="single"/>
-                        </w:rPr>
-                        <w:t>2019 China Mathematical Modeling Competition Second Prize in Liaoning Province</w:t>
-                      </w:r>
-                    </w:p>
-                    <w:p>
-                      <w:pPr>
-                        <w:snapToGrid w:val="0"/>
-                        <w:ind w:left="249" w:hanging="249"/>
-                      </w:pPr>
-                    </w:p>
-                  </w:txbxContent>
-                </v:textbox>
-                <w10:wrap anchorx="margin"/>
               </v:shape>
             </w:pict>
           </mc:Fallback>
@@ -6021,7 +5963,7 @@
                             </pic:cNvPicPr>
                           </pic:nvPicPr>
                           <pic:blipFill>
-                            <a:blip r:embed="rId30">
+                            <a:blip r:embed="rId32">
                               <a:extLst>
                                 <a:ext uri="{28A0092B-C50C-407E-A947-70E740481C1C}">
                                   <a14:useLocalDpi xmlns:a14="http://schemas.microsoft.com/office/drawing/2010/main" val="0"/>
@@ -6211,7 +6153,7 @@
                     </v:textbox>
                   </v:shape>
                   <v:shape id="图片 62" o:spid="_x0000_s1076" type="#_x0000_t75" style="position:absolute;left:60225;top:19050;width:209749;height:215900;visibility:visible;mso-wrap-style:square" o:gfxdata="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">
-                    <v:imagedata r:id="rId31" o:title=""/>
+                    <v:imagedata r:id="rId33" o:title=""/>
                   </v:shape>
                 </v:group>
                 <v:shape id="文本框 83" o:spid="_x0000_s1077" type="#_x0000_t202" style="position:absolute;left:13335;top:1428;width:35998;height:1080;visibility:visible;mso-wrap-style:square;v-text-anchor:top" o:gfxdata="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" fillcolor="#f3f3f3" strokecolor="#f3f3f3" strokeweight=".5pt">
@@ -10454,7 +10396,7 @@
                             </pic:cNvPicPr>
                           </pic:nvPicPr>
                           <pic:blipFill>
-                            <a:blip r:embed="rId32">
+                            <a:blip r:embed="rId34">
                               <a:extLst>
                                 <a:ext uri="{28A0092B-C50C-407E-A947-70E740481C1C}">
                                   <a14:useLocalDpi xmlns:a14="http://schemas.microsoft.com/office/drawing/2010/main" val="0"/>
@@ -10615,7 +10557,7 @@
                     </v:textbox>
                   </v:shape>
                   <v:shape id="图片 30" o:spid="_x0000_s1086" type="#_x0000_t75" style="position:absolute;left:60225;top:39235;width:209749;height:215900;visibility:visible;mso-wrap-style:square" o:gfxdata="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">
-                    <v:imagedata r:id="rId33" o:title=""/>
+                    <v:imagedata r:id="rId35" o:title=""/>
                   </v:shape>
                 </v:group>
                 <v:shape id="文本框 31" o:spid="_x0000_s1087" type="#_x0000_t202" style="position:absolute;left:13335;top:1428;width:35998;height:1080;visibility:visible;mso-wrap-style:square;v-text-anchor:top" o:gfxdata="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" fillcolor="#f3f3f3" strokecolor="#f3f3f3" strokeweight=".5pt">
@@ -10949,7 +10891,7 @@
                             </pic:cNvPicPr>
                           </pic:nvPicPr>
                           <pic:blipFill>
-                            <a:blip r:embed="rId34">
+                            <a:blip r:embed="rId36">
                               <a:extLst>
                                 <a:ext uri="{28A0092B-C50C-407E-A947-70E740481C1C}">
                                   <a14:useLocalDpi xmlns:a14="http://schemas.microsoft.com/office/drawing/2010/main" val="0"/>
@@ -11114,7 +11056,7 @@
                     </v:textbox>
                   </v:shape>
                   <v:shape id="图片 14" o:spid="_x0000_s1092" type="#_x0000_t75" style="position:absolute;left:57150;top:19050;width:215900;height:215900;visibility:visible;mso-wrap-style:square" o:gfxdata="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">
-                    <v:imagedata r:id="rId35" o:title=""/>
+                    <v:imagedata r:id="rId37" o:title=""/>
                   </v:shape>
                 </v:group>
                 <v:shape id="文本框 16" o:spid="_x0000_s1093" type="#_x0000_t202" style="position:absolute;left:13335;top:1428;width:35998;height:1080;visibility:visible;mso-wrap-style:square;v-text-anchor:top" o:gfxdata="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" fillcolor="#f3f3f3" strokecolor="#f3f3f3" strokeweight=".5pt">
@@ -16746,7 +16688,7 @@
                                           </pic:cNvPicPr>
                                         </pic:nvPicPr>
                                         <pic:blipFill>
-                                          <a:blip r:embed="rId36">
+                                          <a:blip r:embed="rId38">
                                             <a:extLst>
                                               <a:ext uri="{28A0092B-C50C-407E-A947-70E740481C1C}">
                                                 <a14:useLocalDpi xmlns:a14="http://schemas.microsoft.com/office/drawing/2010/main" val="0"/>
@@ -16830,7 +16772,7 @@
                                     </pic:cNvPicPr>
                                   </pic:nvPicPr>
                                   <pic:blipFill>
-                                    <a:blip r:embed="rId36">
+                                    <a:blip r:embed="rId38">
                                       <a:extLst>
                                         <a:ext uri="{28A0092B-C50C-407E-A947-70E740481C1C}">
                                           <a14:useLocalDpi xmlns:a14="http://schemas.microsoft.com/office/drawing/2010/main" val="0"/>
@@ -16929,7 +16871,7 @@
 <w:numbering xmlns:wpc="http://schemas.microsoft.com/office/word/2010/wordprocessingCanvas" xmlns:cx="http://schemas.microsoft.com/office/drawing/2014/chartex" xmlns:cx1="http://schemas.microsoft.com/office/drawing/2015/9/8/chartex" xmlns:cx2="http://schemas.microsoft.com/office/drawing/2015/10/21/chartex" xmlns:cx3="http://schemas.microsoft.com/office/drawing/2016/5/9/chartex" xmlns:cx4="http://schemas.microsoft.com/office/drawing/2016/5/10/chartex" xmlns:cx5="http://schemas.microsoft.com/office/drawing/2016/5/11/chartex" xmlns:cx6="http://schemas.microsoft.com/office/drawing/2016/5/12/chartex" xmlns:cx7="http://schemas.microsoft.com/office/drawing/2016/5/13/chartex" xmlns:cx8="http://schemas.microsoft.com/office/drawing/2016/5/14/chartex" xmlns:mc="http://schemas.openxmlformats.org/markup-compatibility/2006" xmlns:aink="http://schemas.microsoft.com/office/drawing/2016/ink" xmlns:am3d="http://schemas.microsoft.com/office/drawing/2017/model3d" xmlns:o="urn:schemas-microsoft-com:office:office" xmlns:oel="http://schemas.microsoft.com/office/2019/extlst" xmlns:r="http://schemas.openxmlformats.org/officeDocument/2006/relationships" xmlns:m="http://schemas.openxmlformats.org/officeDocument/2006/math" xmlns:v="urn:schemas-microsoft-com:vml" xmlns:wp14="http://schemas.microsoft.com/office/word/2010/wordprocessingDrawing" xmlns:wp="http://schemas.openxmlformats.org/drawingml/2006/wordprocessingDrawing" xmlns:w10="urn:schemas-microsoft-com:office:word" xmlns:w="http://schemas.openxmlformats.org/wordprocessingml/2006/main" xmlns:w14="http://schemas.microsoft.com/office/word/2010/wordml" xmlns:w15="http://schemas.microsoft.com/office/word/2012/wordml" xmlns:w16cex="http://schemas.microsoft.com/office/word/2018/wordml/cex" xmlns:w16cid="http://schemas.microsoft.com/office/word/2016/wordml/cid" xmlns:w16="http://schemas.microsoft.com/office/word/2018/wordml" xmlns:w16sdtdh="http://schemas.microsoft.com/office/word/2020/wordml/sdtdatahash" xmlns:w16se="http://schemas.microsoft.com/office/word/2015/wordml/symex" xmlns:wpg="http://schemas.microsoft.com/office/word/2010/wordprocessingGroup" xmlns:wpi="http://schemas.microsoft.com/office/word/2010/wordprocessingInk" xmlns:wne="http://schemas.microsoft.com/office/word/2006/wordml" xmlns:wps="http://schemas.microsoft.com/office/word/2010/wordprocessingShape" mc:Ignorable="w14 w15 w16se w16cid w16 w16cex w16sdtdh wp14">
   <w:numPicBullet w:numPicBulletId="0">
     <w:pict>
-      <v:shapetype w14:anchorId="6EE249ED" id="_x0000_t75" coordsize="21600,21600" o:spt="75" o:preferrelative="t" path="m@4@5l@4@11@9@11@9@5xe" filled="f" stroked="f">
+      <v:shapetype w14:anchorId="1A753474" id="_x0000_t75" coordsize="21600,21600" o:spt="75" o:preferrelative="t" path="m@4@5l@4@11@9@11@9@5xe" filled="f" stroked="f">
         <v:stroke joinstyle="miter"/>
         <v:formulas>
           <v:f eqn="if lineDrawn pixelLineWidth 0"/>
@@ -16948,7 +16890,7 @@
         <v:path o:extrusionok="f" gradientshapeok="t" o:connecttype="rect"/>
         <o:lock v:ext="edit" aspectratio="t"/>
       </v:shapetype>
-      <v:shape id="_x0000_i1053" type="#_x0000_t75" style="width:9.75pt;height:14.25pt;visibility:visible;mso-wrap-style:square" o:bullet="t">
+      <v:shape id="_x0000_i1082" type="#_x0000_t75" style="width:9.75pt;height:14.25pt;visibility:visible;mso-wrap-style:square" o:bullet="t">
         <v:imagedata r:id="rId1" o:title=""/>
       </v:shape>
     </w:pict>
@@ -17706,7 +17648,6 @@
   <w:style w:type="character" w:default="1" w:styleId="DefaultParagraphFont">
     <w:name w:val="Default Paragraph Font"/>
     <w:uiPriority w:val="1"/>
-    <w:semiHidden/>
     <w:unhideWhenUsed/>
   </w:style>
   <w:style w:type="table" w:default="1" w:styleId="TableNormal">
@@ -18217,6 +18158,10 @@
 </file>
 
 <file path=customXml/item1.xml><?xml version="1.0" encoding="utf-8"?>
+<b:Sources xmlns:b="http://schemas.openxmlformats.org/officeDocument/2006/bibliography" xmlns="http://schemas.openxmlformats.org/officeDocument/2006/bibliography" SelectedStyle="\APASixthEditionOfficeOnline.xsl" StyleName="APA" Version="6"/>
+</file>
+
+<file path=customXml/item2.xml><?xml version="1.0" encoding="utf-8"?>
 <s:customData xmlns="http://www.wps.cn/officeDocument/2013/wpsCustomData" xmlns:s="http://www.wps.cn/officeDocument/2013/wpsCustomData">
   <customSectProps>
     <customSectPr/>
@@ -18227,22 +18172,18 @@
 </s:customData>
 </file>
 
-<file path=customXml/item2.xml><?xml version="1.0" encoding="utf-8"?>
-<b:Sources xmlns:b="http://schemas.openxmlformats.org/officeDocument/2006/bibliography" xmlns="http://schemas.openxmlformats.org/officeDocument/2006/bibliography" SelectedStyle="\APASixthEditionOfficeOnline.xsl" StyleName="APA" Version="6"/>
+<file path=customXml/itemProps1.xml><?xml version="1.0" encoding="utf-8"?>
+<ds:datastoreItem xmlns:ds="http://schemas.openxmlformats.org/officeDocument/2006/customXml" ds:itemID="{D2D0AA13-1DC9-492F-86EE-66037DEAC21E}">
+  <ds:schemaRefs>
+    <ds:schemaRef ds:uri="http://schemas.openxmlformats.org/officeDocument/2006/bibliography"/>
+  </ds:schemaRefs>
+</ds:datastoreItem>
 </file>
 
-<file path=customXml/itemProps1.xml><?xml version="1.0" encoding="utf-8"?>
+<file path=customXml/itemProps2.xml><?xml version="1.0" encoding="utf-8"?>
 <ds:datastoreItem xmlns:ds="http://schemas.openxmlformats.org/officeDocument/2006/customXml" ds:itemID="{B1977F7D-205B-4081-913C-38D41E755F92}">
   <ds:schemaRefs>
     <ds:schemaRef ds:uri="http://www.wps.cn/officeDocument/2013/wpsCustomData"/>
   </ds:schemaRefs>
 </ds:datastoreItem>
-</file>
-
-<file path=customXml/itemProps2.xml><?xml version="1.0" encoding="utf-8"?>
-<ds:datastoreItem xmlns:ds="http://schemas.openxmlformats.org/officeDocument/2006/customXml" ds:itemID="{D2D0AA13-1DC9-492F-86EE-66037DEAC21E}">
-  <ds:schemaRefs>
-    <ds:schemaRef ds:uri="http://schemas.openxmlformats.org/officeDocument/2006/bibliography"/>
-  </ds:schemaRefs>
-</ds:datastoreItem>
 </file>
</xml_diff>